<commit_message>
Updated screenshots when using CLI azure interface and interaction with browser
</commit_message>
<xml_diff>
--- a/Complimentary Course Content/Module2/Labs/Module 2 Lesson 8 Lab.docx
+++ b/Complimentary Course Content/Module2/Labs/Module 2 Lesson 8 Lab.docx
@@ -21,8 +21,6 @@
       <w:r>
         <w:t>8</w:t>
       </w:r>
-      <w:bookmarkStart w:id="0" w:name="_GoBack"/>
-      <w:bookmarkEnd w:id="0"/>
       <w:r>
         <w:br/>
       </w:r>
@@ -65,7 +63,16 @@
             <w:sz w:val="22"/>
             <w:szCs w:val="22"/>
           </w:rPr>
-          <w:t>Module 2 Lesson 8</w:t>
+          <w:t xml:space="preserve">Module 2 Lesson </w:t>
+        </w:r>
+        <w:r>
+          <w:rPr>
+            <w:rStyle w:val="Hyperlink"/>
+            <w:rFonts w:ascii="Segoe UI" w:hAnsi="Segoe UI" w:cs="Segoe UI"/>
+            <w:sz w:val="22"/>
+            <w:szCs w:val="22"/>
+          </w:rPr>
+          <w:t>7</w:t>
         </w:r>
       </w:hyperlink>
       <w:r>
@@ -294,15 +301,7 @@
         <w:t xml:space="preserve">Windows PowerShell, Mac Terminal, or some other shell with node.js </w:t>
       </w:r>
       <w:r>
-        <w:t xml:space="preserve">and </w:t>
-      </w:r>
-      <w:proofErr w:type="spellStart"/>
-      <w:r>
-        <w:t>npm</w:t>
-      </w:r>
-      <w:proofErr w:type="spellEnd"/>
-      <w:r>
-        <w:t xml:space="preserve"> </w:t>
+        <w:t xml:space="preserve">and npm </w:t>
       </w:r>
       <w:r>
         <w:t>installed</w:t>
@@ -391,11 +390,9 @@
           <w:numId w:val="1"/>
         </w:numPr>
       </w:pPr>
-      <w:proofErr w:type="spellStart"/>
       <w:r>
         <w:t>Git</w:t>
       </w:r>
-      <w:proofErr w:type="spellEnd"/>
     </w:p>
     <w:p>
       <w:pPr>
@@ -459,21 +456,7 @@
         <w:rPr>
           <w:rFonts w:cs="Segoe UI"/>
         </w:rPr>
-        <w:t xml:space="preserve">: Installing Azure CLI and Deploying a web app to Microsoft Azure via </w:t>
-      </w:r>
-      <w:proofErr w:type="spellStart"/>
-      <w:r>
-        <w:rPr>
-          <w:rFonts w:cs="Segoe UI"/>
-        </w:rPr>
-        <w:t>Git</w:t>
-      </w:r>
-      <w:proofErr w:type="spellEnd"/>
-      <w:r>
-        <w:rPr>
-          <w:rFonts w:cs="Segoe UI"/>
-        </w:rPr>
-        <w:t xml:space="preserve"> and CLI</w:t>
+        <w:t>: Installing Azure CLI and Deploying a web app to Microsoft Azure via Git and CLI</w:t>
       </w:r>
     </w:p>
     <w:p>
@@ -518,25 +501,7 @@
           <w:sz w:val="22"/>
           <w:szCs w:val="22"/>
         </w:rPr>
-        <w:t xml:space="preserve">use </w:t>
-      </w:r>
-      <w:proofErr w:type="spellStart"/>
-      <w:r>
-        <w:rPr>
-          <w:rFonts w:ascii="Segoe UI" w:hAnsi="Segoe UI" w:cs="Segoe UI"/>
-          <w:sz w:val="22"/>
-          <w:szCs w:val="22"/>
-        </w:rPr>
-        <w:t>npm</w:t>
-      </w:r>
-      <w:proofErr w:type="spellEnd"/>
-      <w:r>
-        <w:rPr>
-          <w:rFonts w:ascii="Segoe UI" w:hAnsi="Segoe UI" w:cs="Segoe UI"/>
-          <w:sz w:val="22"/>
-          <w:szCs w:val="22"/>
-        </w:rPr>
-        <w:t xml:space="preserve"> to install the Azure CLI. You will use the Azure CLI to deploy the </w:t>
+        <w:t xml:space="preserve">use npm to install the Azure CLI. You will use the Azure CLI to deploy the </w:t>
       </w:r>
       <w:r>
         <w:rPr>
@@ -656,16 +621,12 @@
       <w:r>
         <w:t xml:space="preserve"> </w:t>
       </w:r>
-      <w:proofErr w:type="spellStart"/>
-      <w:proofErr w:type="gramStart"/>
       <w:r>
         <w:rPr>
           <w:rFonts w:ascii="Courier" w:hAnsi="Courier"/>
         </w:rPr>
         <w:t>package.json</w:t>
       </w:r>
-      <w:proofErr w:type="spellEnd"/>
-      <w:proofErr w:type="gramEnd"/>
       <w:r>
         <w:t xml:space="preserve"> </w:t>
       </w:r>
@@ -688,14 +649,12 @@
       <w:r>
         <w:t xml:space="preserve"> </w:t>
       </w:r>
-      <w:proofErr w:type="spellStart"/>
       <w:r>
         <w:rPr>
           <w:rFonts w:ascii="Courier" w:hAnsi="Courier"/>
         </w:rPr>
         <w:t>web.config</w:t>
       </w:r>
-      <w:proofErr w:type="spellEnd"/>
       <w:r>
         <w:t xml:space="preserve"> </w:t>
       </w:r>
@@ -719,13 +678,8 @@
         <w:t>Create Azure Site (app) with</w:t>
       </w:r>
       <w:r>
-        <w:t xml:space="preserve"> </w:t>
-      </w:r>
-      <w:proofErr w:type="spellStart"/>
-      <w:r>
-        <w:t>git</w:t>
-      </w:r>
-      <w:proofErr w:type="spellEnd"/>
+        <w:t xml:space="preserve"> git</w:t>
+      </w:r>
     </w:p>
     <w:p>
       <w:pPr>
@@ -787,25 +741,7 @@
           <w:szCs w:val="22"/>
         </w:rPr>
         <w:lastRenderedPageBreak/>
-        <w:t xml:space="preserve">Let’s dive deeper into using CLI to install apps. If you are familiar with </w:t>
-      </w:r>
-      <w:proofErr w:type="spellStart"/>
-      <w:r>
-        <w:rPr>
-          <w:rFonts w:ascii="Segoe UI" w:hAnsi="Segoe UI" w:cs="Segoe UI"/>
-          <w:sz w:val="22"/>
-          <w:szCs w:val="22"/>
-        </w:rPr>
-        <w:t>Git</w:t>
-      </w:r>
-      <w:proofErr w:type="spellEnd"/>
-      <w:r>
-        <w:rPr>
-          <w:rFonts w:ascii="Segoe UI" w:hAnsi="Segoe UI" w:cs="Segoe UI"/>
-          <w:sz w:val="22"/>
-          <w:szCs w:val="22"/>
-        </w:rPr>
-        <w:t>, this approach will be the easiest for you since it won't require clicking around and going to Azure Portal.</w:t>
+        <w:t>Let’s dive deeper into using CLI to install apps. If you are familiar with Git, this approach will be the easiest for you since it won't require clicking around and going to Azure Portal.</w:t>
       </w:r>
     </w:p>
     <w:p>
@@ -823,43 +759,7 @@
           <w:sz w:val="22"/>
           <w:szCs w:val="22"/>
         </w:rPr>
-        <w:t xml:space="preserve">Firstly, open a shell (a.k.a. terminal or command prompt) and enter the command to install Azure CLI version 0.10, if you don't have it already. We are using </w:t>
-      </w:r>
-      <w:proofErr w:type="spellStart"/>
-      <w:r>
-        <w:rPr>
-          <w:rFonts w:ascii="Segoe UI" w:hAnsi="Segoe UI" w:cs="Segoe UI"/>
-          <w:sz w:val="22"/>
-          <w:szCs w:val="22"/>
-        </w:rPr>
-        <w:t>npm</w:t>
-      </w:r>
-      <w:proofErr w:type="spellEnd"/>
-      <w:r>
-        <w:rPr>
-          <w:rFonts w:ascii="Segoe UI" w:hAnsi="Segoe UI" w:cs="Segoe UI"/>
-          <w:sz w:val="22"/>
-          <w:szCs w:val="22"/>
-        </w:rPr>
-        <w:t xml:space="preserve"> for it so you need to have </w:t>
-      </w:r>
-      <w:proofErr w:type="spellStart"/>
-      <w:r>
-        <w:rPr>
-          <w:rFonts w:ascii="Segoe UI" w:hAnsi="Segoe UI" w:cs="Segoe UI"/>
-          <w:sz w:val="22"/>
-          <w:szCs w:val="22"/>
-        </w:rPr>
-        <w:t>npm</w:t>
-      </w:r>
-      <w:proofErr w:type="spellEnd"/>
-      <w:r>
-        <w:rPr>
-          <w:rFonts w:ascii="Segoe UI" w:hAnsi="Segoe UI" w:cs="Segoe UI"/>
-          <w:sz w:val="22"/>
-          <w:szCs w:val="22"/>
-        </w:rPr>
-        <w:t xml:space="preserve"> (version 3 or higher):</w:t>
+        <w:t>Firstly, open a shell (a.k.a. terminal or command prompt) and enter the command to install Azure CLI version 0.10, if you don't have it already. We are using npm for it so you need to have npm (version 3 or higher):</w:t>
       </w:r>
       <w:r>
         <w:rPr>
@@ -984,16 +884,7 @@
           <w:sz w:val="22"/>
           <w:szCs w:val="22"/>
         </w:rPr>
-        <w:t xml:space="preserve">Open https://aka.ms/devicelogin in a browser and enter the code (yours will be different from ABC). After entering your </w:t>
-      </w:r>
-      <w:proofErr w:type="gramStart"/>
-      <w:r>
-        <w:rPr>
-          <w:rFonts w:ascii="Segoe UI" w:hAnsi="Segoe UI" w:cs="Segoe UI"/>
-          <w:sz w:val="22"/>
-          <w:szCs w:val="22"/>
-        </w:rPr>
-        <w:t>cred</w:t>
+        <w:t>Open https://aka.ms/devicelogin in a browser and enter the code (yours will be different from ABC). After entering your cred</w:t>
       </w:r>
       <w:r>
         <w:rPr>
@@ -1009,16 +900,7 @@
           <w:sz w:val="22"/>
           <w:szCs w:val="22"/>
         </w:rPr>
-        <w:t>s</w:t>
-      </w:r>
-      <w:proofErr w:type="gramEnd"/>
-      <w:r>
-        <w:rPr>
-          <w:rFonts w:ascii="Segoe UI" w:hAnsi="Segoe UI" w:cs="Segoe UI"/>
-          <w:sz w:val="22"/>
-          <w:szCs w:val="22"/>
-        </w:rPr>
-        <w:t xml:space="preserve"> you</w:t>
+        <w:t>s you</w:t>
       </w:r>
       <w:r>
         <w:rPr>
@@ -1028,6 +910,74 @@
         </w:rPr>
         <w:t xml:space="preserve"> will be redirected to the following page</w:t>
       </w:r>
+      <w:r>
+        <w:rPr>
+          <w:noProof/>
+        </w:rPr>
+        <w:drawing>
+          <wp:inline distT="0" distB="0" distL="0" distR="0" wp14:anchorId="11720CD7" wp14:editId="1E008567">
+            <wp:extent cx="3270806" cy="2716432"/>
+            <wp:effectExtent l="0" t="0" r="6350" b="1905"/>
+            <wp:docPr id="2" name="Picture 2"/>
+            <wp:cNvGraphicFramePr>
+              <a:graphicFrameLocks xmlns:a="http://schemas.openxmlformats.org/drawingml/2006/main" noChangeAspect="1"/>
+            </wp:cNvGraphicFramePr>
+            <a:graphic xmlns:a="http://schemas.openxmlformats.org/drawingml/2006/main">
+              <a:graphicData uri="http://schemas.openxmlformats.org/drawingml/2006/picture">
+                <pic:pic xmlns:pic="http://schemas.openxmlformats.org/drawingml/2006/picture">
+                  <pic:nvPicPr>
+                    <pic:cNvPr id="1" name=""/>
+                    <pic:cNvPicPr/>
+                  </pic:nvPicPr>
+                  <pic:blipFill>
+                    <a:blip r:embed="rId11"/>
+                    <a:stretch>
+                      <a:fillRect/>
+                    </a:stretch>
+                  </pic:blipFill>
+                  <pic:spPr>
+                    <a:xfrm>
+                      <a:off x="0" y="0"/>
+                      <a:ext cx="3289060" cy="2731592"/>
+                    </a:xfrm>
+                    <a:prstGeom prst="rect">
+                      <a:avLst/>
+                    </a:prstGeom>
+                  </pic:spPr>
+                </pic:pic>
+              </a:graphicData>
+            </a:graphic>
+          </wp:inline>
+        </w:drawing>
+      </w:r>
+    </w:p>
+    <w:p>
+      <w:pPr>
+        <w:rPr>
+          <w:rFonts w:ascii="Segoe UI" w:hAnsi="Segoe UI" w:cs="Segoe UI"/>
+          <w:sz w:val="22"/>
+          <w:szCs w:val="22"/>
+        </w:rPr>
+      </w:pPr>
+    </w:p>
+    <w:p>
+      <w:pPr>
+        <w:rPr>
+          <w:rFonts w:ascii="Segoe UI" w:hAnsi="Segoe UI" w:cs="Segoe UI"/>
+          <w:sz w:val="22"/>
+          <w:szCs w:val="22"/>
+        </w:rPr>
+      </w:pPr>
+      <w:r>
+        <w:rPr>
+          <w:rFonts w:ascii="Segoe UI" w:hAnsi="Segoe UI" w:cs="Segoe UI"/>
+          <w:sz w:val="22"/>
+          <w:szCs w:val="22"/>
+        </w:rPr>
+        <w:t xml:space="preserve">Select continue and return to your terminal. You will see this screen on your browser. </w:t>
+      </w:r>
+      <w:bookmarkStart w:id="0" w:name="_GoBack"/>
+      <w:bookmarkEnd w:id="0"/>
     </w:p>
     <w:p>
       <w:pPr>
@@ -1036,8 +986,8 @@
       <w:r>
         <w:rPr>
           <w:noProof/>
-          <w:lang w:eastAsia="zh-CN"/>
-        </w:rPr>
+        </w:rPr>
+        <w:lastRenderedPageBreak/>
         <w:drawing>
           <wp:inline distT="0" distB="0" distL="0" distR="0" wp14:anchorId="66EFA917" wp14:editId="19028EEC">
             <wp:extent cx="5935345" cy="3606800"/>
@@ -1056,7 +1006,7 @@
                     </pic:cNvPicPr>
                   </pic:nvPicPr>
                   <pic:blipFill>
-                    <a:blip r:embed="rId11">
+                    <a:blip r:embed="rId12">
                       <a:extLst>
                         <a:ext uri="{28A0092B-C50C-407E-A947-70E740481C1C}">
                           <a14:useLocalDpi xmlns:a14="http://schemas.microsoft.com/office/drawing/2010/main" val="0"/>
@@ -1103,7 +1053,6 @@
           <w:sz w:val="22"/>
           <w:szCs w:val="22"/>
         </w:rPr>
-        <w:lastRenderedPageBreak/>
         <w:t>You should see a message on the terminal similar to the message below once you are connected.</w:t>
       </w:r>
       <w:r>
@@ -1182,61 +1131,15 @@
           <w:sz w:val="22"/>
           <w:szCs w:val="22"/>
         </w:rPr>
-        <w:t>--</w:t>
-      </w:r>
-      <w:proofErr w:type="spellStart"/>
-      <w:r>
-        <w:rPr>
-          <w:rFonts w:ascii="Courier" w:hAnsi="Courier" w:cs="Segoe UI"/>
-          <w:sz w:val="22"/>
-          <w:szCs w:val="22"/>
-        </w:rPr>
-        <w:t>git</w:t>
-      </w:r>
-      <w:proofErr w:type="spellEnd"/>
-      <w:r>
-        <w:rPr>
-          <w:rFonts w:ascii="Segoe UI" w:hAnsi="Segoe UI" w:cs="Segoe UI"/>
-          <w:sz w:val="22"/>
-          <w:szCs w:val="22"/>
-        </w:rPr>
-        <w:t xml:space="preserve"> option (or add </w:t>
-      </w:r>
-      <w:proofErr w:type="spellStart"/>
-      <w:r>
-        <w:rPr>
-          <w:rFonts w:ascii="Segoe UI" w:hAnsi="Segoe UI" w:cs="Segoe UI"/>
-          <w:sz w:val="22"/>
-          <w:szCs w:val="22"/>
-        </w:rPr>
-        <w:t>Git</w:t>
-      </w:r>
-      <w:proofErr w:type="spellEnd"/>
-      <w:r>
-        <w:rPr>
-          <w:rFonts w:ascii="Segoe UI" w:hAnsi="Segoe UI" w:cs="Segoe UI"/>
-          <w:sz w:val="22"/>
-          <w:szCs w:val="22"/>
-        </w:rPr>
-        <w:t xml:space="preserve"> remote manually) where {</w:t>
-      </w:r>
-      <w:proofErr w:type="spellStart"/>
-      <w:r>
-        <w:rPr>
-          <w:rFonts w:ascii="Segoe UI" w:hAnsi="Segoe UI" w:cs="Segoe UI"/>
-          <w:sz w:val="22"/>
-          <w:szCs w:val="22"/>
-        </w:rPr>
-        <w:t>appname</w:t>
-      </w:r>
-      <w:proofErr w:type="spellEnd"/>
-      <w:r>
-        <w:rPr>
-          <w:rFonts w:ascii="Segoe UI" w:hAnsi="Segoe UI" w:cs="Segoe UI"/>
-          <w:sz w:val="22"/>
-          <w:szCs w:val="22"/>
-        </w:rPr>
-        <w:t xml:space="preserve">} name of your app, e.g., </w:t>
+        <w:t>--git</w:t>
+      </w:r>
+      <w:r>
+        <w:rPr>
+          <w:rFonts w:ascii="Segoe UI" w:hAnsi="Segoe UI" w:cs="Segoe UI"/>
+          <w:sz w:val="22"/>
+          <w:szCs w:val="22"/>
+        </w:rPr>
+        <w:t xml:space="preserve"> option (or add Git remote manually) where {appname} name of your app, e.g., </w:t>
       </w:r>
       <w:r>
         <w:rPr>
@@ -1405,6 +1308,7 @@
         <w:pStyle w:val="Code"/>
       </w:pPr>
       <w:r>
+        <w:lastRenderedPageBreak/>
         <w:t xml:space="preserve">  8) Japan West</w:t>
       </w:r>
     </w:p>
@@ -1593,43 +1497,7 @@
           <w:sz w:val="22"/>
           <w:szCs w:val="22"/>
         </w:rPr>
-        <w:t xml:space="preserve"> Azure </w:t>
-      </w:r>
-      <w:proofErr w:type="spellStart"/>
-      <w:r>
-        <w:rPr>
-          <w:rFonts w:ascii="Segoe UI" w:hAnsi="Segoe UI" w:cs="Segoe UI"/>
-          <w:sz w:val="22"/>
-          <w:szCs w:val="22"/>
-        </w:rPr>
-        <w:t>Git</w:t>
-      </w:r>
-      <w:proofErr w:type="spellEnd"/>
-      <w:r>
-        <w:rPr>
-          <w:rFonts w:ascii="Segoe UI" w:hAnsi="Segoe UI" w:cs="Segoe UI"/>
-          <w:sz w:val="22"/>
-          <w:szCs w:val="22"/>
-        </w:rPr>
-        <w:t xml:space="preserve"> and FTP deploy password (if you don't have it already). Azure wants you to use different name for </w:t>
-      </w:r>
-      <w:proofErr w:type="spellStart"/>
-      <w:r>
-        <w:rPr>
-          <w:rFonts w:ascii="Segoe UI" w:hAnsi="Segoe UI" w:cs="Segoe UI"/>
-          <w:sz w:val="22"/>
-          <w:szCs w:val="22"/>
-        </w:rPr>
-        <w:t>Git</w:t>
-      </w:r>
-      <w:proofErr w:type="spellEnd"/>
-      <w:r>
-        <w:rPr>
-          <w:rFonts w:ascii="Segoe UI" w:hAnsi="Segoe UI" w:cs="Segoe UI"/>
-          <w:sz w:val="22"/>
-          <w:szCs w:val="22"/>
-        </w:rPr>
-        <w:t>/FTP than your main login. Pick password and then confirm it. These cred</w:t>
+        <w:t xml:space="preserve"> Azure Git and FTP deploy password (if you don't have it already). Azure wants you to use different name for Git/FTP than your main login. Pick password and then confirm it. These cred</w:t>
       </w:r>
       <w:r>
         <w:rPr>
@@ -1677,25 +1545,7 @@
           <w:sz w:val="22"/>
           <w:szCs w:val="22"/>
         </w:rPr>
-        <w:t xml:space="preserve"> via </w:t>
-      </w:r>
-      <w:proofErr w:type="spellStart"/>
-      <w:r>
-        <w:rPr>
-          <w:rFonts w:ascii="Segoe UI" w:hAnsi="Segoe UI" w:cs="Segoe UI"/>
-          <w:sz w:val="22"/>
-          <w:szCs w:val="22"/>
-        </w:rPr>
-        <w:t>Git</w:t>
-      </w:r>
-      <w:proofErr w:type="spellEnd"/>
-      <w:r>
-        <w:rPr>
-          <w:rFonts w:ascii="Segoe UI" w:hAnsi="Segoe UI" w:cs="Segoe UI"/>
-          <w:sz w:val="22"/>
-          <w:szCs w:val="22"/>
-        </w:rPr>
-        <w:t xml:space="preserve"> and FTP... but it does NOT have the code yet.</w:t>
+        <w:t xml:space="preserve"> via Git and FTP... but it does NOT have the code yet.</w:t>
       </w:r>
     </w:p>
     <w:p>
@@ -1715,23 +1565,13 @@
         </w:rPr>
         <w:t xml:space="preserve">Run </w:t>
       </w:r>
-      <w:proofErr w:type="spellStart"/>
       <w:r>
         <w:rPr>
           <w:rFonts w:ascii="Courier" w:hAnsi="Courier" w:cs="Segoe UI"/>
           <w:sz w:val="22"/>
           <w:szCs w:val="22"/>
         </w:rPr>
-        <w:t>git</w:t>
-      </w:r>
-      <w:proofErr w:type="spellEnd"/>
-      <w:r>
-        <w:rPr>
-          <w:rFonts w:ascii="Courier" w:hAnsi="Courier" w:cs="Segoe UI"/>
-          <w:sz w:val="22"/>
-          <w:szCs w:val="22"/>
-        </w:rPr>
-        <w:t xml:space="preserve"> remote -v</w:t>
+        <w:t>git remote -v</w:t>
       </w:r>
       <w:r>
         <w:rPr>
@@ -1788,17 +1628,932 @@
         <w:ind w:left="360"/>
       </w:pPr>
       <w:r>
+        <w:t>azure    https://microblog-git@microblog-prod-3.scm.azurewebsites.net/microblog-prod- 3.git (fetch)</w:t>
+      </w:r>
+    </w:p>
+    <w:p>
+      <w:pPr>
+        <w:pStyle w:val="Code"/>
+        <w:ind w:left="360"/>
+      </w:pPr>
+      <w:r>
+        <w:t>azure    https://microblog-git@microblog-prod-3.scm.azurewebsites.net/microblog-prod-3.git (push)</w:t>
+      </w:r>
+    </w:p>
+    <w:p>
+      <w:pPr>
+        <w:spacing w:before="220"/>
+        <w:rPr>
+          <w:rFonts w:ascii="Segoe UI" w:hAnsi="Segoe UI" w:cs="Segoe UI"/>
+          <w:sz w:val="22"/>
+          <w:szCs w:val="22"/>
+        </w:rPr>
+      </w:pPr>
+      <w:r>
+        <w:rPr>
+          <w:rFonts w:ascii="Segoe UI" w:hAnsi="Segoe UI" w:cs="Segoe UI"/>
+          <w:sz w:val="22"/>
+          <w:szCs w:val="22"/>
+        </w:rPr>
+        <w:t xml:space="preserve">Update package.json to </w:t>
+      </w:r>
+      <w:r>
+        <w:rPr>
+          <w:rFonts w:ascii="Segoe UI" w:hAnsi="Segoe UI" w:cs="Segoe UI"/>
+          <w:sz w:val="22"/>
+          <w:szCs w:val="22"/>
+        </w:rPr>
+        <w:t>include the node and npm</w:t>
+      </w:r>
+      <w:r>
+        <w:rPr>
+          <w:rFonts w:ascii="Segoe UI" w:hAnsi="Segoe UI" w:cs="Segoe UI"/>
+          <w:sz w:val="22"/>
+          <w:szCs w:val="22"/>
+        </w:rPr>
+        <w:t xml:space="preserve"> versions</w:t>
+      </w:r>
+      <w:r>
+        <w:rPr>
+          <w:rFonts w:ascii="Segoe UI" w:hAnsi="Segoe UI" w:cs="Segoe UI"/>
+          <w:sz w:val="22"/>
+          <w:szCs w:val="22"/>
+        </w:rPr>
+        <w:br/>
+      </w:r>
+    </w:p>
+    <w:p>
+      <w:pPr>
+        <w:pStyle w:val="Code"/>
+        <w:ind w:left="360"/>
+      </w:pPr>
+      <w:r>
+        <w:t xml:space="preserve">  "engines": {</w:t>
+      </w:r>
+    </w:p>
+    <w:p>
+      <w:pPr>
+        <w:pStyle w:val="Code"/>
+        <w:ind w:left="360"/>
+      </w:pPr>
+      <w:r>
+        <w:t xml:space="preserve">    "node": "6.9.0",</w:t>
+      </w:r>
+    </w:p>
+    <w:p>
+      <w:pPr>
+        <w:pStyle w:val="Code"/>
+        <w:ind w:left="360"/>
+      </w:pPr>
+      <w:r>
+        <w:t xml:space="preserve">    "npm": "3.10.8"</w:t>
+      </w:r>
+    </w:p>
+    <w:p>
+      <w:pPr>
+        <w:pStyle w:val="Code"/>
+        <w:ind w:left="360"/>
+      </w:pPr>
+      <w:r>
+        <w:t xml:space="preserve">  },</w:t>
+      </w:r>
+    </w:p>
+    <w:p>
+      <w:pPr>
+        <w:spacing w:before="220"/>
+        <w:rPr>
+          <w:rFonts w:ascii="Segoe UI" w:hAnsi="Segoe UI" w:cs="Segoe UI"/>
+          <w:sz w:val="22"/>
+          <w:szCs w:val="22"/>
+        </w:rPr>
+      </w:pPr>
+      <w:r>
+        <w:rPr>
+          <w:rFonts w:ascii="Segoe UI" w:hAnsi="Segoe UI" w:cs="Segoe UI"/>
+          <w:sz w:val="22"/>
+          <w:szCs w:val="22"/>
+        </w:rPr>
+        <w:t xml:space="preserve">Add </w:t>
+      </w:r>
+      <w:r>
+        <w:rPr>
+          <w:rFonts w:ascii="Segoe UI" w:hAnsi="Segoe UI" w:cs="Segoe UI"/>
+          <w:sz w:val="22"/>
+          <w:szCs w:val="22"/>
+        </w:rPr>
+        <w:t>a</w:t>
+      </w:r>
+      <w:r>
+        <w:rPr>
+          <w:rFonts w:ascii="Segoe UI" w:hAnsi="Segoe UI" w:cs="Segoe UI"/>
+          <w:sz w:val="22"/>
+          <w:szCs w:val="22"/>
+        </w:rPr>
+        <w:t xml:space="preserve"> web.config file to the project</w:t>
+      </w:r>
+      <w:r>
+        <w:rPr>
+          <w:rFonts w:ascii="Segoe UI" w:hAnsi="Segoe UI" w:cs="Segoe UI"/>
+          <w:sz w:val="22"/>
+          <w:szCs w:val="22"/>
+        </w:rPr>
+        <w:t xml:space="preserve"> containing the following code</w:t>
+      </w:r>
+      <w:r>
+        <w:rPr>
+          <w:rFonts w:ascii="Segoe UI" w:hAnsi="Segoe UI" w:cs="Segoe UI"/>
+          <w:sz w:val="22"/>
+          <w:szCs w:val="22"/>
+        </w:rPr>
+        <w:t xml:space="preserve">. </w:t>
+      </w:r>
+      <w:r>
+        <w:rPr>
+          <w:rFonts w:ascii="Segoe UI" w:hAnsi="Segoe UI" w:cs="Segoe UI"/>
+          <w:sz w:val="22"/>
+          <w:szCs w:val="22"/>
+        </w:rPr>
+        <w:t xml:space="preserve">This web.config file </w:t>
+      </w:r>
+      <w:r>
+        <w:rPr>
+          <w:rFonts w:ascii="Segoe UI" w:hAnsi="Segoe UI" w:cs="Segoe UI"/>
+          <w:sz w:val="22"/>
+          <w:szCs w:val="22"/>
+        </w:rPr>
+        <w:t>tell</w:t>
+      </w:r>
+      <w:r>
+        <w:rPr>
+          <w:rFonts w:ascii="Segoe UI" w:hAnsi="Segoe UI" w:cs="Segoe UI"/>
+          <w:sz w:val="22"/>
+          <w:szCs w:val="22"/>
+        </w:rPr>
+        <w:t>s</w:t>
+      </w:r>
+      <w:r>
+        <w:rPr>
+          <w:rFonts w:ascii="Segoe UI" w:hAnsi="Segoe UI" w:cs="Segoe UI"/>
+          <w:sz w:val="22"/>
+          <w:szCs w:val="22"/>
+        </w:rPr>
+        <w:t xml:space="preserve"> Azure how to route traffic and what Node file to launch</w:t>
+      </w:r>
+      <w:r>
+        <w:rPr>
+          <w:rFonts w:ascii="Segoe UI" w:hAnsi="Segoe UI" w:cs="Segoe UI"/>
+          <w:sz w:val="22"/>
+          <w:szCs w:val="22"/>
+        </w:rPr>
+        <w:t xml:space="preserve"> (</w:t>
+      </w:r>
+      <w:r>
+        <w:rPr>
+          <w:rFonts w:ascii="Segoe UI" w:hAnsi="Segoe UI" w:cs="Segoe UI"/>
+          <w:sz w:val="22"/>
+          <w:szCs w:val="22"/>
+        </w:rPr>
+        <w:t>app.js</w:t>
+      </w:r>
+      <w:r>
+        <w:rPr>
+          <w:rFonts w:ascii="Segoe UI" w:hAnsi="Segoe UI" w:cs="Segoe UI"/>
+          <w:sz w:val="22"/>
+          <w:szCs w:val="22"/>
+        </w:rPr>
+        <w:t>)</w:t>
+      </w:r>
+      <w:r>
+        <w:rPr>
+          <w:rFonts w:ascii="Segoe UI" w:hAnsi="Segoe UI" w:cs="Segoe UI"/>
+          <w:sz w:val="22"/>
+          <w:szCs w:val="22"/>
+        </w:rPr>
+        <w:t>. The configurations in the comments are just for your reference and are NOT needed for this exercise.</w:t>
+      </w:r>
+      <w:r>
+        <w:rPr>
+          <w:rFonts w:ascii="Segoe UI" w:hAnsi="Segoe UI" w:cs="Segoe UI"/>
+          <w:sz w:val="22"/>
+          <w:szCs w:val="22"/>
+        </w:rPr>
+        <w:br/>
+      </w:r>
+    </w:p>
+    <w:p>
+      <w:pPr>
+        <w:pStyle w:val="Code"/>
+        <w:ind w:left="360"/>
+      </w:pPr>
+      <w:r>
+        <w:t>&lt;!--</w:t>
+      </w:r>
+    </w:p>
+    <w:p>
+      <w:pPr>
+        <w:pStyle w:val="Code"/>
+        <w:ind w:left="360"/>
+      </w:pPr>
+      <w:r>
+        <w:t xml:space="preserve">     This configuration file is required if iisnode is used to run node processes behind</w:t>
+      </w:r>
+    </w:p>
+    <w:p>
+      <w:pPr>
+        <w:pStyle w:val="Code"/>
+        <w:ind w:left="360"/>
+      </w:pPr>
+      <w:r>
+        <w:t xml:space="preserve">     IIS or IIS Express.  For more information, visit:</w:t>
+      </w:r>
+    </w:p>
+    <w:p>
+      <w:pPr>
+        <w:pStyle w:val="Code"/>
+        <w:ind w:left="360"/>
+      </w:pPr>
+    </w:p>
+    <w:p>
+      <w:pPr>
+        <w:pStyle w:val="Code"/>
+        <w:ind w:left="360"/>
+      </w:pPr>
+      <w:r>
+        <w:t xml:space="preserve">     https://github.com/tjanczuk/iisnode/blob/master/src/samples/configuration/web.config</w:t>
+      </w:r>
+    </w:p>
+    <w:p>
+      <w:pPr>
+        <w:pStyle w:val="Code"/>
+        <w:ind w:left="360"/>
+      </w:pPr>
+      <w:r>
+        <w:t>--&gt;</w:t>
+      </w:r>
+    </w:p>
+    <w:p>
+      <w:pPr>
+        <w:pStyle w:val="Code"/>
+        <w:ind w:left="360"/>
+      </w:pPr>
+    </w:p>
+    <w:p>
+      <w:pPr>
+        <w:pStyle w:val="Code"/>
+        <w:ind w:left="360"/>
+      </w:pPr>
+    </w:p>
+    <w:p>
+      <w:pPr>
+        <w:pStyle w:val="Code"/>
+        <w:ind w:left="360"/>
+      </w:pPr>
+      <w:r>
+        <w:t>&lt;configuration&gt;</w:t>
+      </w:r>
+    </w:p>
+    <w:p>
+      <w:pPr>
+        <w:pStyle w:val="Code"/>
+        <w:ind w:left="360"/>
+      </w:pPr>
+      <w:r>
+        <w:t xml:space="preserve">    &lt;system.webServer&gt;</w:t>
+      </w:r>
+    </w:p>
+    <w:p>
+      <w:pPr>
+        <w:pStyle w:val="Code"/>
+        <w:ind w:left="360"/>
+      </w:pPr>
+    </w:p>
+    <w:p>
+      <w:pPr>
+        <w:pStyle w:val="Code"/>
+        <w:ind w:left="360"/>
+      </w:pPr>
+      <w:r>
         <w:lastRenderedPageBreak/>
-        <w:t>azure    https://microblog-git@microblog-prod-3.scm.azurewebsites.net/microblog-prod- 3.git (fetch)</w:t>
-      </w:r>
-    </w:p>
-    <w:p>
-      <w:pPr>
-        <w:pStyle w:val="Code"/>
-        <w:ind w:left="360"/>
-      </w:pPr>
-      <w:r>
-        <w:t>azure    https://microblog-git@microblog-prod-3.scm.azurewebsites.net/microblog-prod-3.git (push)</w:t>
+        <w:t xml:space="preserve">        &lt;handlers&gt;</w:t>
+      </w:r>
+    </w:p>
+    <w:p>
+      <w:pPr>
+        <w:pStyle w:val="Code"/>
+        <w:ind w:left="360"/>
+      </w:pPr>
+      <w:r>
+        <w:t xml:space="preserve">            &lt;!-- indicates that the app.js file is a node.js application to be handled by the iisnode module --&gt;</w:t>
+      </w:r>
+    </w:p>
+    <w:p>
+      <w:pPr>
+        <w:pStyle w:val="Code"/>
+        <w:ind w:left="360"/>
+      </w:pPr>
+      <w:r>
+        <w:t xml:space="preserve">            &lt;add name="iisnode" path="app.js" verb="*" modules="iisnode" /&gt;</w:t>
+      </w:r>
+    </w:p>
+    <w:p>
+      <w:pPr>
+        <w:pStyle w:val="Code"/>
+        <w:ind w:left="360"/>
+      </w:pPr>
+      <w:r>
+        <w:t xml:space="preserve">        &lt;/handlers&gt;</w:t>
+      </w:r>
+    </w:p>
+    <w:p>
+      <w:pPr>
+        <w:pStyle w:val="Code"/>
+        <w:ind w:left="360"/>
+      </w:pPr>
+      <w:r>
+        <w:t xml:space="preserve">        &lt;!-- Make sure error responses are left untouched --&gt;</w:t>
+      </w:r>
+    </w:p>
+    <w:p>
+      <w:pPr>
+        <w:pStyle w:val="Code"/>
+        <w:ind w:left="360"/>
+      </w:pPr>
+      <w:r>
+        <w:t xml:space="preserve">        &lt;httpErrors existingResponse="PassThrough" /&gt;</w:t>
+      </w:r>
+    </w:p>
+    <w:p>
+      <w:pPr>
+        <w:pStyle w:val="Code"/>
+        <w:ind w:left="360"/>
+      </w:pPr>
+      <w:r>
+        <w:t xml:space="preserve">        &lt;rewrite&gt;</w:t>
+      </w:r>
+    </w:p>
+    <w:p>
+      <w:pPr>
+        <w:pStyle w:val="Code"/>
+        <w:ind w:left="360"/>
+      </w:pPr>
+      <w:r>
+        <w:t xml:space="preserve">            &lt;rules&gt;</w:t>
+      </w:r>
+    </w:p>
+    <w:p>
+      <w:pPr>
+        <w:pStyle w:val="Code"/>
+        <w:ind w:left="360"/>
+      </w:pPr>
+      <w:r>
+        <w:t xml:space="preserve">                &lt;!-- Don't interfere with requests for logs --&gt;</w:t>
+      </w:r>
+    </w:p>
+    <w:p>
+      <w:pPr>
+        <w:pStyle w:val="Code"/>
+        <w:ind w:left="360"/>
+      </w:pPr>
+      <w:r>
+        <w:t xml:space="preserve">                &lt;rule name="LogFile" patternSyntax="ECMAScript" stopProcessing="true"&gt;</w:t>
+      </w:r>
+    </w:p>
+    <w:p>
+      <w:pPr>
+        <w:pStyle w:val="Code"/>
+        <w:ind w:left="360"/>
+      </w:pPr>
+      <w:r>
+        <w:t xml:space="preserve">                    &lt;match url="^[a-zA-Z0-9_\-]+\.js\.logs\/\d+\.txt$" /&gt;</w:t>
+      </w:r>
+    </w:p>
+    <w:p>
+      <w:pPr>
+        <w:pStyle w:val="Code"/>
+        <w:ind w:left="360"/>
+      </w:pPr>
+      <w:r>
+        <w:t xml:space="preserve">                &lt;/rule&gt;</w:t>
+      </w:r>
+    </w:p>
+    <w:p>
+      <w:pPr>
+        <w:pStyle w:val="Code"/>
+        <w:ind w:left="360"/>
+      </w:pPr>
+    </w:p>
+    <w:p>
+      <w:pPr>
+        <w:pStyle w:val="Code"/>
+        <w:ind w:left="360"/>
+      </w:pPr>
+      <w:r>
+        <w:t xml:space="preserve">                &lt;!-- Don't interfere with requests for node-inspector debugging --&gt;</w:t>
+      </w:r>
+    </w:p>
+    <w:p>
+      <w:pPr>
+        <w:pStyle w:val="Code"/>
+        <w:ind w:left="360"/>
+      </w:pPr>
+      <w:r>
+        <w:t xml:space="preserve">                &lt;rule name="NodeInspector" patternSyntax="ECMAScript" stopProcessing="true"&gt;</w:t>
+      </w:r>
+    </w:p>
+    <w:p>
+      <w:pPr>
+        <w:pStyle w:val="Code"/>
+        <w:ind w:left="360"/>
+      </w:pPr>
+      <w:r>
+        <w:t xml:space="preserve">                    &lt;match url="^server.js\/debug[\/]?" /&gt;</w:t>
+      </w:r>
+    </w:p>
+    <w:p>
+      <w:pPr>
+        <w:pStyle w:val="Code"/>
+        <w:ind w:left="360"/>
+      </w:pPr>
+      <w:r>
+        <w:t xml:space="preserve">                &lt;/rule&gt;</w:t>
+      </w:r>
+    </w:p>
+    <w:p>
+      <w:pPr>
+        <w:pStyle w:val="Code"/>
+        <w:ind w:left="360"/>
+      </w:pPr>
+    </w:p>
+    <w:p>
+      <w:pPr>
+        <w:pStyle w:val="Code"/>
+        <w:ind w:left="360"/>
+      </w:pPr>
+      <w:r>
+        <w:t xml:space="preserve">                &lt;!-- First we consider whether the incoming URL matches a physical file in the /public folder --&gt;</w:t>
+      </w:r>
+    </w:p>
+    <w:p>
+      <w:pPr>
+        <w:pStyle w:val="Code"/>
+        <w:ind w:left="360"/>
+      </w:pPr>
+      <w:r>
+        <w:t xml:space="preserve">                &lt;rule name="StaticContent"&gt;</w:t>
+      </w:r>
+    </w:p>
+    <w:p>
+      <w:pPr>
+        <w:pStyle w:val="Code"/>
+        <w:ind w:left="360"/>
+      </w:pPr>
+      <w:r>
+        <w:t xml:space="preserve">                    &lt;action type="Rewrite" url="public{REQUEST_URI}" /&gt;</w:t>
+      </w:r>
+    </w:p>
+    <w:p>
+      <w:pPr>
+        <w:pStyle w:val="Code"/>
+        <w:ind w:left="360"/>
+      </w:pPr>
+      <w:r>
+        <w:t xml:space="preserve">                &lt;/rule&gt;</w:t>
+      </w:r>
+    </w:p>
+    <w:p>
+      <w:pPr>
+        <w:pStyle w:val="Code"/>
+        <w:ind w:left="360"/>
+      </w:pPr>
+    </w:p>
+    <w:p>
+      <w:pPr>
+        <w:pStyle w:val="Code"/>
+        <w:ind w:left="360"/>
+      </w:pPr>
+      <w:r>
+        <w:t xml:space="preserve">                &lt;!-- All other URLs are mapped to the Node.js application entry point --&gt;</w:t>
+      </w:r>
+    </w:p>
+    <w:p>
+      <w:pPr>
+        <w:pStyle w:val="Code"/>
+        <w:ind w:left="360"/>
+      </w:pPr>
+      <w:r>
+        <w:t xml:space="preserve">                &lt;rule name="DynamicContent"&gt;</w:t>
+      </w:r>
+    </w:p>
+    <w:p>
+      <w:pPr>
+        <w:pStyle w:val="Code"/>
+        <w:ind w:left="360"/>
+      </w:pPr>
+      <w:r>
+        <w:t xml:space="preserve">                    &lt;conditions&gt;</w:t>
+      </w:r>
+    </w:p>
+    <w:p>
+      <w:pPr>
+        <w:pStyle w:val="Code"/>
+        <w:ind w:left="360"/>
+      </w:pPr>
+      <w:r>
+        <w:t xml:space="preserve">                        &lt;add input="{REQUEST_FILENAME}" matchType="IsFile" negate="True" /&gt;</w:t>
+      </w:r>
+    </w:p>
+    <w:p>
+      <w:pPr>
+        <w:pStyle w:val="Code"/>
+        <w:ind w:left="360"/>
+      </w:pPr>
+      <w:r>
+        <w:t xml:space="preserve">                    &lt;/conditions&gt;</w:t>
+      </w:r>
+    </w:p>
+    <w:p>
+      <w:pPr>
+        <w:pStyle w:val="Code"/>
+        <w:ind w:left="360"/>
+      </w:pPr>
+      <w:r>
+        <w:t xml:space="preserve">                    &lt;action type="Rewrite" url="app.js" /&gt;</w:t>
+      </w:r>
+    </w:p>
+    <w:p>
+      <w:pPr>
+        <w:pStyle w:val="Code"/>
+        <w:ind w:left="360"/>
+      </w:pPr>
+      <w:r>
+        <w:t xml:space="preserve">                &lt;/rule&gt;</w:t>
+      </w:r>
+    </w:p>
+    <w:p>
+      <w:pPr>
+        <w:pStyle w:val="Code"/>
+        <w:ind w:left="360"/>
+      </w:pPr>
+      <w:r>
+        <w:t xml:space="preserve">            &lt;/rules&gt;</w:t>
+      </w:r>
+    </w:p>
+    <w:p>
+      <w:pPr>
+        <w:pStyle w:val="Code"/>
+        <w:ind w:left="360"/>
+      </w:pPr>
+      <w:r>
+        <w:t xml:space="preserve">        &lt;/rewrite&gt;</w:t>
+      </w:r>
+    </w:p>
+    <w:p>
+      <w:pPr>
+        <w:pStyle w:val="Code"/>
+        <w:ind w:left="360"/>
+      </w:pPr>
+    </w:p>
+    <w:p>
+      <w:pPr>
+        <w:pStyle w:val="Code"/>
+        <w:ind w:left="360"/>
+      </w:pPr>
+      <w:r>
+        <w:t xml:space="preserve">        &lt;!-- You can control how Node is hosted within IIS using the following options --&gt;</w:t>
+      </w:r>
+    </w:p>
+    <w:p>
+      <w:pPr>
+        <w:pStyle w:val="Code"/>
+        <w:ind w:left="360"/>
+        <w:rPr>
+          <w:lang w:val="fr-CA"/>
+        </w:rPr>
+      </w:pPr>
+      <w:r>
+        <w:t xml:space="preserve">        </w:t>
+      </w:r>
+      <w:r>
+        <w:rPr>
+          <w:lang w:val="fr-CA"/>
+        </w:rPr>
+        <w:t>&lt;!--&lt;iisnode</w:t>
+      </w:r>
+    </w:p>
+    <w:p>
+      <w:pPr>
+        <w:pStyle w:val="Code"/>
+        <w:ind w:left="360"/>
+        <w:rPr>
+          <w:lang w:val="fr-CA"/>
+        </w:rPr>
+      </w:pPr>
+      <w:r>
+        <w:rPr>
+          <w:lang w:val="fr-CA"/>
+        </w:rPr>
+        <w:t xml:space="preserve">          node_env="%node_env%"</w:t>
+      </w:r>
+    </w:p>
+    <w:p>
+      <w:pPr>
+        <w:pStyle w:val="Code"/>
+        <w:ind w:left="360"/>
+        <w:rPr>
+          <w:lang w:val="fr-CA"/>
+        </w:rPr>
+      </w:pPr>
+      <w:r>
+        <w:rPr>
+          <w:lang w:val="fr-CA"/>
+        </w:rPr>
+        <w:t xml:space="preserve">          nodeProcessCommandLine="&amp;quot;%programfiles%\nodejs\node.exe&amp;quot;"</w:t>
+      </w:r>
+    </w:p>
+    <w:p>
+      <w:pPr>
+        <w:pStyle w:val="Code"/>
+        <w:ind w:left="360"/>
+        <w:rPr>
+          <w:lang w:val="fr-CA"/>
+        </w:rPr>
+      </w:pPr>
+      <w:r>
+        <w:rPr>
+          <w:lang w:val="fr-CA"/>
+        </w:rPr>
+        <w:t xml:space="preserve">          nodeProcessCountPerApplication="1"</w:t>
+      </w:r>
+    </w:p>
+    <w:p>
+      <w:pPr>
+        <w:pStyle w:val="Code"/>
+        <w:ind w:left="360"/>
+        <w:rPr>
+          <w:lang w:val="fr-CA"/>
+        </w:rPr>
+      </w:pPr>
+      <w:r>
+        <w:rPr>
+          <w:lang w:val="fr-CA"/>
+        </w:rPr>
+        <w:t xml:space="preserve">          maxConcurrentRequestsPerProcess="1024"</w:t>
+      </w:r>
+    </w:p>
+    <w:p>
+      <w:pPr>
+        <w:pStyle w:val="Code"/>
+        <w:ind w:left="360"/>
+        <w:rPr>
+          <w:lang w:val="fr-CA"/>
+        </w:rPr>
+      </w:pPr>
+      <w:r>
+        <w:rPr>
+          <w:lang w:val="fr-CA"/>
+        </w:rPr>
+        <w:t xml:space="preserve">          maxNamedPipeConnectionRetry="3"</w:t>
+      </w:r>
+    </w:p>
+    <w:p>
+      <w:pPr>
+        <w:pStyle w:val="Code"/>
+        <w:ind w:left="360"/>
+        <w:rPr>
+          <w:lang w:val="fr-CA"/>
+        </w:rPr>
+      </w:pPr>
+      <w:r>
+        <w:rPr>
+          <w:lang w:val="fr-CA"/>
+        </w:rPr>
+        <w:t xml:space="preserve">          namedPipeConnectionRetryDelay="2000"</w:t>
+      </w:r>
+    </w:p>
+    <w:p>
+      <w:pPr>
+        <w:pStyle w:val="Code"/>
+        <w:ind w:left="360"/>
+        <w:rPr>
+          <w:lang w:val="fr-CA"/>
+        </w:rPr>
+      </w:pPr>
+      <w:r>
+        <w:rPr>
+          <w:lang w:val="fr-CA"/>
+        </w:rPr>
+        <w:t xml:space="preserve">          maxNamedPipeConnectionPoolSize="512"</w:t>
+      </w:r>
+    </w:p>
+    <w:p>
+      <w:pPr>
+        <w:pStyle w:val="Code"/>
+        <w:ind w:left="360"/>
+      </w:pPr>
+      <w:r>
+        <w:rPr>
+          <w:lang w:val="fr-CA"/>
+        </w:rPr>
+        <w:t xml:space="preserve">          </w:t>
+      </w:r>
+      <w:r>
+        <w:t>maxNamedPipePooledConnectionAge="30000"</w:t>
+      </w:r>
+    </w:p>
+    <w:p>
+      <w:pPr>
+        <w:pStyle w:val="Code"/>
+        <w:ind w:left="360"/>
+      </w:pPr>
+      <w:r>
+        <w:t xml:space="preserve">          asyncCompletionThreadCount="0"</w:t>
+      </w:r>
+    </w:p>
+    <w:p>
+      <w:pPr>
+        <w:pStyle w:val="Code"/>
+        <w:ind w:left="360"/>
+      </w:pPr>
+      <w:r>
+        <w:t xml:space="preserve">          initialRequestBufferSize="4096"</w:t>
+      </w:r>
+    </w:p>
+    <w:p>
+      <w:pPr>
+        <w:pStyle w:val="Code"/>
+        <w:ind w:left="360"/>
+      </w:pPr>
+      <w:r>
+        <w:t xml:space="preserve">          maxRequestBufferSize="65536"</w:t>
+      </w:r>
+    </w:p>
+    <w:p>
+      <w:pPr>
+        <w:pStyle w:val="Code"/>
+        <w:ind w:left="360"/>
+      </w:pPr>
+      <w:r>
+        <w:t xml:space="preserve">          watchedFiles="*.js"</w:t>
+      </w:r>
+    </w:p>
+    <w:p>
+      <w:pPr>
+        <w:pStyle w:val="Code"/>
+        <w:ind w:left="360"/>
+      </w:pPr>
+      <w:r>
+        <w:t xml:space="preserve">          uncFileChangesPollingInterval="5000"</w:t>
+      </w:r>
+    </w:p>
+    <w:p>
+      <w:pPr>
+        <w:pStyle w:val="Code"/>
+        <w:ind w:left="360"/>
+      </w:pPr>
+      <w:r>
+        <w:t xml:space="preserve">          gracefulShutdownTimeout="60000"</w:t>
+      </w:r>
+    </w:p>
+    <w:p>
+      <w:pPr>
+        <w:pStyle w:val="Code"/>
+        <w:ind w:left="360"/>
+      </w:pPr>
+      <w:r>
+        <w:t xml:space="preserve">          loggingEnabled="true"</w:t>
+      </w:r>
+    </w:p>
+    <w:p>
+      <w:pPr>
+        <w:pStyle w:val="Code"/>
+        <w:ind w:left="360"/>
+      </w:pPr>
+      <w:r>
+        <w:t xml:space="preserve">          logDirectoryNameSuffix="logs"</w:t>
+      </w:r>
+    </w:p>
+    <w:p>
+      <w:pPr>
+        <w:pStyle w:val="Code"/>
+        <w:ind w:left="360"/>
+      </w:pPr>
+      <w:r>
+        <w:t xml:space="preserve">          debuggingEnabled="true"</w:t>
+      </w:r>
+    </w:p>
+    <w:p>
+      <w:pPr>
+        <w:pStyle w:val="Code"/>
+        <w:ind w:left="360"/>
+      </w:pPr>
+      <w:r>
+        <w:t xml:space="preserve">          debuggerPortRange="5058-6058"</w:t>
+      </w:r>
+    </w:p>
+    <w:p>
+      <w:pPr>
+        <w:pStyle w:val="Code"/>
+        <w:ind w:left="360"/>
+      </w:pPr>
+      <w:r>
+        <w:t xml:space="preserve">          debuggerPathSegment="debug"</w:t>
+      </w:r>
+    </w:p>
+    <w:p>
+      <w:pPr>
+        <w:pStyle w:val="Code"/>
+        <w:ind w:left="360"/>
+      </w:pPr>
+      <w:r>
+        <w:t xml:space="preserve">          maxLogFileSizeInKB="128"</w:t>
+      </w:r>
+    </w:p>
+    <w:p>
+      <w:pPr>
+        <w:pStyle w:val="Code"/>
+        <w:ind w:left="360"/>
+      </w:pPr>
+      <w:r>
+        <w:t xml:space="preserve">          appendToExistingLog="false"</w:t>
+      </w:r>
+    </w:p>
+    <w:p>
+      <w:pPr>
+        <w:pStyle w:val="Code"/>
+        <w:ind w:left="360"/>
+      </w:pPr>
+      <w:r>
+        <w:t xml:space="preserve">          logFileFlushInterval="5000"</w:t>
+      </w:r>
+    </w:p>
+    <w:p>
+      <w:pPr>
+        <w:pStyle w:val="Code"/>
+        <w:ind w:left="360"/>
+      </w:pPr>
+      <w:r>
+        <w:t xml:space="preserve">          devErrorsEnabled="true"</w:t>
+      </w:r>
+    </w:p>
+    <w:p>
+      <w:pPr>
+        <w:pStyle w:val="Code"/>
+        <w:ind w:left="360"/>
+      </w:pPr>
+      <w:r>
+        <w:t xml:space="preserve">          flushResponse="false"</w:t>
+      </w:r>
+    </w:p>
+    <w:p>
+      <w:pPr>
+        <w:pStyle w:val="Code"/>
+        <w:ind w:left="360"/>
+      </w:pPr>
+      <w:r>
+        <w:t xml:space="preserve">          enableXFF="false"</w:t>
+      </w:r>
+    </w:p>
+    <w:p>
+      <w:pPr>
+        <w:pStyle w:val="Code"/>
+        <w:ind w:left="360"/>
+      </w:pPr>
+      <w:r>
+        <w:lastRenderedPageBreak/>
+        <w:t xml:space="preserve">          promoteServerVars=""</w:t>
+      </w:r>
+    </w:p>
+    <w:p>
+      <w:pPr>
+        <w:pStyle w:val="Code"/>
+        <w:ind w:left="360"/>
+      </w:pPr>
+      <w:r>
+        <w:t xml:space="preserve">         /&gt;--&gt;</w:t>
+      </w:r>
+    </w:p>
+    <w:p>
+      <w:pPr>
+        <w:pStyle w:val="Code"/>
+        <w:ind w:left="360"/>
+      </w:pPr>
+    </w:p>
+    <w:p>
+      <w:pPr>
+        <w:pStyle w:val="Code"/>
+        <w:ind w:left="360"/>
+      </w:pPr>
+      <w:r>
+        <w:t xml:space="preserve">    &lt;/system.webServer&gt;</w:t>
+      </w:r>
+    </w:p>
+    <w:p>
+      <w:pPr>
+        <w:pStyle w:val="Code"/>
+        <w:ind w:left="360"/>
+      </w:pPr>
+      <w:r>
+        <w:t>&lt;/configuration&gt;</w:t>
       </w:r>
     </w:p>
     <w:p>
@@ -1816,51 +2571,71 @@
           <w:sz w:val="22"/>
           <w:szCs w:val="22"/>
         </w:rPr>
-        <w:t xml:space="preserve">Update </w:t>
-      </w:r>
-      <w:proofErr w:type="spellStart"/>
-      <w:r>
-        <w:rPr>
-          <w:rFonts w:ascii="Segoe UI" w:hAnsi="Segoe UI" w:cs="Segoe UI"/>
-          <w:sz w:val="22"/>
-          <w:szCs w:val="22"/>
-        </w:rPr>
-        <w:t>package.json</w:t>
-      </w:r>
-      <w:proofErr w:type="spellEnd"/>
-      <w:r>
-        <w:rPr>
-          <w:rFonts w:ascii="Segoe UI" w:hAnsi="Segoe UI" w:cs="Segoe UI"/>
-          <w:sz w:val="22"/>
-          <w:szCs w:val="22"/>
-        </w:rPr>
-        <w:t xml:space="preserve"> to </w:t>
-      </w:r>
-      <w:r>
-        <w:rPr>
-          <w:rFonts w:ascii="Segoe UI" w:hAnsi="Segoe UI" w:cs="Segoe UI"/>
-          <w:sz w:val="22"/>
-          <w:szCs w:val="22"/>
-        </w:rPr>
-        <w:t xml:space="preserve">include the node and </w:t>
-      </w:r>
-      <w:proofErr w:type="spellStart"/>
-      <w:r>
-        <w:rPr>
-          <w:rFonts w:ascii="Segoe UI" w:hAnsi="Segoe UI" w:cs="Segoe UI"/>
-          <w:sz w:val="22"/>
-          <w:szCs w:val="22"/>
-        </w:rPr>
-        <w:t>npm</w:t>
-      </w:r>
-      <w:proofErr w:type="spellEnd"/>
-      <w:r>
-        <w:rPr>
-          <w:rFonts w:ascii="Segoe UI" w:hAnsi="Segoe UI" w:cs="Segoe UI"/>
-          <w:sz w:val="22"/>
-          <w:szCs w:val="22"/>
-        </w:rPr>
-        <w:t xml:space="preserve"> versions</w:t>
+        <w:t xml:space="preserve">In </w:t>
+      </w:r>
+      <w:r>
+        <w:rPr>
+          <w:rFonts w:ascii="Segoe UI" w:hAnsi="Segoe UI" w:cs="Segoe UI"/>
+          <w:sz w:val="22"/>
+          <w:szCs w:val="22"/>
+        </w:rPr>
+        <w:t xml:space="preserve">the </w:t>
+      </w:r>
+      <w:r>
+        <w:rPr>
+          <w:rFonts w:ascii="Segoe UI" w:hAnsi="Segoe UI" w:cs="Segoe UI"/>
+          <w:sz w:val="22"/>
+          <w:szCs w:val="22"/>
+        </w:rPr>
+        <w:t>app.js</w:t>
+      </w:r>
+      <w:r>
+        <w:rPr>
+          <w:rFonts w:ascii="Segoe UI" w:hAnsi="Segoe UI" w:cs="Segoe UI"/>
+          <w:sz w:val="22"/>
+          <w:szCs w:val="22"/>
+        </w:rPr>
+        <w:t xml:space="preserve"> file</w:t>
+      </w:r>
+      <w:r>
+        <w:rPr>
+          <w:rFonts w:ascii="Segoe UI" w:hAnsi="Segoe UI" w:cs="Segoe UI"/>
+          <w:sz w:val="22"/>
+          <w:szCs w:val="22"/>
+        </w:rPr>
+        <w:t xml:space="preserve">, </w:t>
+      </w:r>
+      <w:r>
+        <w:rPr>
+          <w:rFonts w:ascii="Segoe UI" w:hAnsi="Segoe UI" w:cs="Segoe UI"/>
+          <w:sz w:val="22"/>
+          <w:szCs w:val="22"/>
+        </w:rPr>
+        <w:t>change</w:t>
+      </w:r>
+      <w:r>
+        <w:rPr>
+          <w:rFonts w:ascii="Segoe UI" w:hAnsi="Segoe UI" w:cs="Segoe UI"/>
+          <w:sz w:val="22"/>
+          <w:szCs w:val="22"/>
+        </w:rPr>
+        <w:t xml:space="preserve"> the way we bootup the server to accommodate Azure's iisnode which import</w:t>
+      </w:r>
+      <w:r>
+        <w:rPr>
+          <w:rFonts w:ascii="Segoe UI" w:hAnsi="Segoe UI" w:cs="Segoe UI"/>
+          <w:sz w:val="22"/>
+          <w:szCs w:val="22"/>
+        </w:rPr>
+        <w:t>s</w:t>
+      </w:r>
+      <w:r>
+        <w:rPr>
+          <w:rFonts w:ascii="Segoe UI" w:hAnsi="Segoe UI" w:cs="Segoe UI"/>
+          <w:sz w:val="22"/>
+          <w:szCs w:val="22"/>
+        </w:rPr>
+        <w:t xml:space="preserve"> app.js:</w:t>
       </w:r>
       <w:r>
         <w:rPr>
@@ -1877,34 +2652,61 @@
         <w:ind w:left="360"/>
       </w:pPr>
       <w:r>
-        <w:t xml:space="preserve">  "engines": {</w:t>
-      </w:r>
-    </w:p>
-    <w:p>
-      <w:pPr>
-        <w:pStyle w:val="Code"/>
-        <w:ind w:left="360"/>
-      </w:pPr>
-      <w:r>
-        <w:t xml:space="preserve">    "node": "6.9.0",</w:t>
-      </w:r>
-    </w:p>
-    <w:p>
-      <w:pPr>
-        <w:pStyle w:val="Code"/>
-        <w:ind w:left="360"/>
-      </w:pPr>
-      <w:r>
-        <w:t xml:space="preserve">    "npm": "3.10.8"</w:t>
-      </w:r>
-    </w:p>
-    <w:p>
-      <w:pPr>
-        <w:pStyle w:val="Code"/>
-        <w:ind w:left="360"/>
-      </w:pPr>
-      <w:r>
-        <w:t xml:space="preserve">  },</w:t>
+        <w:t>if (process.env.NODE_ENV == 'production' || require.main === module) {</w:t>
+      </w:r>
+    </w:p>
+    <w:p>
+      <w:pPr>
+        <w:pStyle w:val="Code"/>
+        <w:ind w:left="360"/>
+      </w:pPr>
+      <w:r>
+        <w:t xml:space="preserve">  app.listen(3000, function(){</w:t>
+      </w:r>
+    </w:p>
+    <w:p>
+      <w:pPr>
+        <w:pStyle w:val="Code"/>
+        <w:ind w:left="360"/>
+      </w:pPr>
+      <w:r>
+        <w:t xml:space="preserve">    console.log('Express server listening on port 3000')</w:t>
+      </w:r>
+    </w:p>
+    <w:p>
+      <w:pPr>
+        <w:pStyle w:val="Code"/>
+        <w:ind w:left="360"/>
+      </w:pPr>
+      <w:r>
+        <w:t xml:space="preserve">  })</w:t>
+      </w:r>
+    </w:p>
+    <w:p>
+      <w:pPr>
+        <w:pStyle w:val="Code"/>
+        <w:ind w:left="360"/>
+      </w:pPr>
+      <w:r>
+        <w:t>} else {</w:t>
+      </w:r>
+    </w:p>
+    <w:p>
+      <w:pPr>
+        <w:pStyle w:val="Code"/>
+        <w:ind w:left="360"/>
+      </w:pPr>
+      <w:r>
+        <w:t xml:space="preserve">  module.exports = app</w:t>
+      </w:r>
+    </w:p>
+    <w:p>
+      <w:pPr>
+        <w:pStyle w:val="Code"/>
+        <w:ind w:left="360"/>
+      </w:pPr>
+      <w:r>
+        <w:t>}</w:t>
       </w:r>
     </w:p>
     <w:p>
@@ -1930,1051 +2732,6 @@
           <w:sz w:val="22"/>
           <w:szCs w:val="22"/>
         </w:rPr>
-        <w:t>a</w:t>
-      </w:r>
-      <w:r>
-        <w:rPr>
-          <w:rFonts w:ascii="Segoe UI" w:hAnsi="Segoe UI" w:cs="Segoe UI"/>
-          <w:sz w:val="22"/>
-          <w:szCs w:val="22"/>
-        </w:rPr>
-        <w:t xml:space="preserve"> </w:t>
-      </w:r>
-      <w:proofErr w:type="spellStart"/>
-      <w:r>
-        <w:rPr>
-          <w:rFonts w:ascii="Segoe UI" w:hAnsi="Segoe UI" w:cs="Segoe UI"/>
-          <w:sz w:val="22"/>
-          <w:szCs w:val="22"/>
-        </w:rPr>
-        <w:t>web.config</w:t>
-      </w:r>
-      <w:proofErr w:type="spellEnd"/>
-      <w:r>
-        <w:rPr>
-          <w:rFonts w:ascii="Segoe UI" w:hAnsi="Segoe UI" w:cs="Segoe UI"/>
-          <w:sz w:val="22"/>
-          <w:szCs w:val="22"/>
-        </w:rPr>
-        <w:t xml:space="preserve"> file to the project</w:t>
-      </w:r>
-      <w:r>
-        <w:rPr>
-          <w:rFonts w:ascii="Segoe UI" w:hAnsi="Segoe UI" w:cs="Segoe UI"/>
-          <w:sz w:val="22"/>
-          <w:szCs w:val="22"/>
-        </w:rPr>
-        <w:t xml:space="preserve"> containing the following code</w:t>
-      </w:r>
-      <w:r>
-        <w:rPr>
-          <w:rFonts w:ascii="Segoe UI" w:hAnsi="Segoe UI" w:cs="Segoe UI"/>
-          <w:sz w:val="22"/>
-          <w:szCs w:val="22"/>
-        </w:rPr>
-        <w:t xml:space="preserve">. </w:t>
-      </w:r>
-      <w:r>
-        <w:rPr>
-          <w:rFonts w:ascii="Segoe UI" w:hAnsi="Segoe UI" w:cs="Segoe UI"/>
-          <w:sz w:val="22"/>
-          <w:szCs w:val="22"/>
-        </w:rPr>
-        <w:t xml:space="preserve">This </w:t>
-      </w:r>
-      <w:proofErr w:type="spellStart"/>
-      <w:r>
-        <w:rPr>
-          <w:rFonts w:ascii="Segoe UI" w:hAnsi="Segoe UI" w:cs="Segoe UI"/>
-          <w:sz w:val="22"/>
-          <w:szCs w:val="22"/>
-        </w:rPr>
-        <w:t>web.config</w:t>
-      </w:r>
-      <w:proofErr w:type="spellEnd"/>
-      <w:r>
-        <w:rPr>
-          <w:rFonts w:ascii="Segoe UI" w:hAnsi="Segoe UI" w:cs="Segoe UI"/>
-          <w:sz w:val="22"/>
-          <w:szCs w:val="22"/>
-        </w:rPr>
-        <w:t xml:space="preserve"> file </w:t>
-      </w:r>
-      <w:r>
-        <w:rPr>
-          <w:rFonts w:ascii="Segoe UI" w:hAnsi="Segoe UI" w:cs="Segoe UI"/>
-          <w:sz w:val="22"/>
-          <w:szCs w:val="22"/>
-        </w:rPr>
-        <w:t>tell</w:t>
-      </w:r>
-      <w:r>
-        <w:rPr>
-          <w:rFonts w:ascii="Segoe UI" w:hAnsi="Segoe UI" w:cs="Segoe UI"/>
-          <w:sz w:val="22"/>
-          <w:szCs w:val="22"/>
-        </w:rPr>
-        <w:t>s</w:t>
-      </w:r>
-      <w:r>
-        <w:rPr>
-          <w:rFonts w:ascii="Segoe UI" w:hAnsi="Segoe UI" w:cs="Segoe UI"/>
-          <w:sz w:val="22"/>
-          <w:szCs w:val="22"/>
-        </w:rPr>
-        <w:t xml:space="preserve"> Azure how to route traffic and what Node file to launch</w:t>
-      </w:r>
-      <w:r>
-        <w:rPr>
-          <w:rFonts w:ascii="Segoe UI" w:hAnsi="Segoe UI" w:cs="Segoe UI"/>
-          <w:sz w:val="22"/>
-          <w:szCs w:val="22"/>
-        </w:rPr>
-        <w:t xml:space="preserve"> (</w:t>
-      </w:r>
-      <w:r>
-        <w:rPr>
-          <w:rFonts w:ascii="Segoe UI" w:hAnsi="Segoe UI" w:cs="Segoe UI"/>
-          <w:sz w:val="22"/>
-          <w:szCs w:val="22"/>
-        </w:rPr>
-        <w:t>app.js</w:t>
-      </w:r>
-      <w:r>
-        <w:rPr>
-          <w:rFonts w:ascii="Segoe UI" w:hAnsi="Segoe UI" w:cs="Segoe UI"/>
-          <w:sz w:val="22"/>
-          <w:szCs w:val="22"/>
-        </w:rPr>
-        <w:t>)</w:t>
-      </w:r>
-      <w:r>
-        <w:rPr>
-          <w:rFonts w:ascii="Segoe UI" w:hAnsi="Segoe UI" w:cs="Segoe UI"/>
-          <w:sz w:val="22"/>
-          <w:szCs w:val="22"/>
-        </w:rPr>
-        <w:t>. The configurations in the comments are just for your reference and are NOT needed for this exercise.</w:t>
-      </w:r>
-      <w:r>
-        <w:rPr>
-          <w:rFonts w:ascii="Segoe UI" w:hAnsi="Segoe UI" w:cs="Segoe UI"/>
-          <w:sz w:val="22"/>
-          <w:szCs w:val="22"/>
-        </w:rPr>
-        <w:br/>
-      </w:r>
-    </w:p>
-    <w:p>
-      <w:pPr>
-        <w:pStyle w:val="Code"/>
-        <w:ind w:left="360"/>
-      </w:pPr>
-      <w:r>
-        <w:t>&lt;!--</w:t>
-      </w:r>
-    </w:p>
-    <w:p>
-      <w:pPr>
-        <w:pStyle w:val="Code"/>
-        <w:ind w:left="360"/>
-      </w:pPr>
-      <w:r>
-        <w:t xml:space="preserve">     This configuration file is required if iisnode is used to run node processes behind</w:t>
-      </w:r>
-    </w:p>
-    <w:p>
-      <w:pPr>
-        <w:pStyle w:val="Code"/>
-        <w:ind w:left="360"/>
-      </w:pPr>
-      <w:r>
-        <w:t xml:space="preserve">     IIS or IIS Express.  For more information, visit:</w:t>
-      </w:r>
-    </w:p>
-    <w:p>
-      <w:pPr>
-        <w:pStyle w:val="Code"/>
-        <w:ind w:left="360"/>
-      </w:pPr>
-    </w:p>
-    <w:p>
-      <w:pPr>
-        <w:pStyle w:val="Code"/>
-        <w:ind w:left="360"/>
-      </w:pPr>
-      <w:r>
-        <w:t xml:space="preserve">     https://github.com/tjanczuk/iisnode/blob/master/src/samples/configuration/web.config</w:t>
-      </w:r>
-    </w:p>
-    <w:p>
-      <w:pPr>
-        <w:pStyle w:val="Code"/>
-        <w:ind w:left="360"/>
-      </w:pPr>
-      <w:r>
-        <w:t>--&gt;</w:t>
-      </w:r>
-    </w:p>
-    <w:p>
-      <w:pPr>
-        <w:pStyle w:val="Code"/>
-        <w:ind w:left="360"/>
-      </w:pPr>
-    </w:p>
-    <w:p>
-      <w:pPr>
-        <w:pStyle w:val="Code"/>
-        <w:ind w:left="360"/>
-      </w:pPr>
-    </w:p>
-    <w:p>
-      <w:pPr>
-        <w:pStyle w:val="Code"/>
-        <w:ind w:left="360"/>
-      </w:pPr>
-      <w:r>
-        <w:t>&lt;configuration&gt;</w:t>
-      </w:r>
-    </w:p>
-    <w:p>
-      <w:pPr>
-        <w:pStyle w:val="Code"/>
-        <w:ind w:left="360"/>
-      </w:pPr>
-      <w:r>
-        <w:t xml:space="preserve">    &lt;system.webServer&gt;</w:t>
-      </w:r>
-    </w:p>
-    <w:p>
-      <w:pPr>
-        <w:pStyle w:val="Code"/>
-        <w:ind w:left="360"/>
-      </w:pPr>
-    </w:p>
-    <w:p>
-      <w:pPr>
-        <w:pStyle w:val="Code"/>
-        <w:ind w:left="360"/>
-      </w:pPr>
-      <w:r>
-        <w:t xml:space="preserve">        &lt;handlers&gt;</w:t>
-      </w:r>
-    </w:p>
-    <w:p>
-      <w:pPr>
-        <w:pStyle w:val="Code"/>
-        <w:ind w:left="360"/>
-      </w:pPr>
-      <w:r>
-        <w:t xml:space="preserve">            &lt;!-- indicates that the app.js file is a node.js application to be handled by the iisnode module --&gt;</w:t>
-      </w:r>
-    </w:p>
-    <w:p>
-      <w:pPr>
-        <w:pStyle w:val="Code"/>
-        <w:ind w:left="360"/>
-      </w:pPr>
-      <w:r>
-        <w:t xml:space="preserve">            &lt;add name="iisnode" path="app.js" verb="*" modules="iisnode" /&gt;</w:t>
-      </w:r>
-    </w:p>
-    <w:p>
-      <w:pPr>
-        <w:pStyle w:val="Code"/>
-        <w:ind w:left="360"/>
-      </w:pPr>
-      <w:r>
-        <w:t xml:space="preserve">        &lt;/handlers&gt;</w:t>
-      </w:r>
-    </w:p>
-    <w:p>
-      <w:pPr>
-        <w:pStyle w:val="Code"/>
-        <w:ind w:left="360"/>
-      </w:pPr>
-      <w:r>
-        <w:t xml:space="preserve">        &lt;!-- Make sure error responses are left untouched --&gt;</w:t>
-      </w:r>
-    </w:p>
-    <w:p>
-      <w:pPr>
-        <w:pStyle w:val="Code"/>
-        <w:ind w:left="360"/>
-      </w:pPr>
-      <w:r>
-        <w:t xml:space="preserve">        &lt;httpErrors existingResponse="PassThrough" /&gt;</w:t>
-      </w:r>
-    </w:p>
-    <w:p>
-      <w:pPr>
-        <w:pStyle w:val="Code"/>
-        <w:ind w:left="360"/>
-      </w:pPr>
-      <w:r>
-        <w:t xml:space="preserve">        &lt;rewrite&gt;</w:t>
-      </w:r>
-    </w:p>
-    <w:p>
-      <w:pPr>
-        <w:pStyle w:val="Code"/>
-        <w:ind w:left="360"/>
-      </w:pPr>
-      <w:r>
-        <w:t xml:space="preserve">            &lt;rules&gt;</w:t>
-      </w:r>
-    </w:p>
-    <w:p>
-      <w:pPr>
-        <w:pStyle w:val="Code"/>
-        <w:ind w:left="360"/>
-      </w:pPr>
-      <w:r>
-        <w:t xml:space="preserve">                &lt;!-- Don't interfere with requests for logs --&gt;</w:t>
-      </w:r>
-    </w:p>
-    <w:p>
-      <w:pPr>
-        <w:pStyle w:val="Code"/>
-        <w:ind w:left="360"/>
-      </w:pPr>
-      <w:r>
-        <w:t xml:space="preserve">                &lt;rule name="LogFile" patternSyntax="ECMAScript" stopProcessing="true"&gt;</w:t>
-      </w:r>
-    </w:p>
-    <w:p>
-      <w:pPr>
-        <w:pStyle w:val="Code"/>
-        <w:ind w:left="360"/>
-      </w:pPr>
-      <w:r>
-        <w:t xml:space="preserve">                    &lt;match url="^[a-zA-Z0-9_\-]+\.js\.logs\/\d+\.txt$" /&gt;</w:t>
-      </w:r>
-    </w:p>
-    <w:p>
-      <w:pPr>
-        <w:pStyle w:val="Code"/>
-        <w:ind w:left="360"/>
-      </w:pPr>
-      <w:r>
-        <w:t xml:space="preserve">                &lt;/rule&gt;</w:t>
-      </w:r>
-    </w:p>
-    <w:p>
-      <w:pPr>
-        <w:pStyle w:val="Code"/>
-        <w:ind w:left="360"/>
-      </w:pPr>
-    </w:p>
-    <w:p>
-      <w:pPr>
-        <w:pStyle w:val="Code"/>
-        <w:ind w:left="360"/>
-      </w:pPr>
-      <w:r>
-        <w:t xml:space="preserve">                &lt;!-- Don't interfere with requests for node-inspector debugging --&gt;</w:t>
-      </w:r>
-    </w:p>
-    <w:p>
-      <w:pPr>
-        <w:pStyle w:val="Code"/>
-        <w:ind w:left="360"/>
-      </w:pPr>
-      <w:r>
-        <w:t xml:space="preserve">                &lt;rule name="NodeInspector" patternSyntax="ECMAScript" stopProcessing="true"&gt;</w:t>
-      </w:r>
-    </w:p>
-    <w:p>
-      <w:pPr>
-        <w:pStyle w:val="Code"/>
-        <w:ind w:left="360"/>
-      </w:pPr>
-      <w:r>
-        <w:t xml:space="preserve">                    &lt;match url="^server.js\/debug[\/]?" /&gt;</w:t>
-      </w:r>
-    </w:p>
-    <w:p>
-      <w:pPr>
-        <w:pStyle w:val="Code"/>
-        <w:ind w:left="360"/>
-      </w:pPr>
-      <w:r>
-        <w:t xml:space="preserve">                &lt;/rule&gt;</w:t>
-      </w:r>
-    </w:p>
-    <w:p>
-      <w:pPr>
-        <w:pStyle w:val="Code"/>
-        <w:ind w:left="360"/>
-      </w:pPr>
-    </w:p>
-    <w:p>
-      <w:pPr>
-        <w:pStyle w:val="Code"/>
-        <w:ind w:left="360"/>
-      </w:pPr>
-      <w:r>
-        <w:t xml:space="preserve">                &lt;!-- First we consider whether the incoming URL matches a physical file in the /public folder --&gt;</w:t>
-      </w:r>
-    </w:p>
-    <w:p>
-      <w:pPr>
-        <w:pStyle w:val="Code"/>
-        <w:ind w:left="360"/>
-      </w:pPr>
-      <w:r>
-        <w:t xml:space="preserve">                &lt;rule name="StaticContent"&gt;</w:t>
-      </w:r>
-    </w:p>
-    <w:p>
-      <w:pPr>
-        <w:pStyle w:val="Code"/>
-        <w:ind w:left="360"/>
-      </w:pPr>
-      <w:r>
-        <w:t xml:space="preserve">                    &lt;action type="Rewrite" url="public{REQUEST_URI}" /&gt;</w:t>
-      </w:r>
-    </w:p>
-    <w:p>
-      <w:pPr>
-        <w:pStyle w:val="Code"/>
-        <w:ind w:left="360"/>
-      </w:pPr>
-      <w:r>
-        <w:t xml:space="preserve">                &lt;/rule&gt;</w:t>
-      </w:r>
-    </w:p>
-    <w:p>
-      <w:pPr>
-        <w:pStyle w:val="Code"/>
-        <w:ind w:left="360"/>
-      </w:pPr>
-    </w:p>
-    <w:p>
-      <w:pPr>
-        <w:pStyle w:val="Code"/>
-        <w:ind w:left="360"/>
-      </w:pPr>
-      <w:r>
-        <w:lastRenderedPageBreak/>
-        <w:t xml:space="preserve">                &lt;!-- All other URLs are mapped to the Node.js application entry point --&gt;</w:t>
-      </w:r>
-    </w:p>
-    <w:p>
-      <w:pPr>
-        <w:pStyle w:val="Code"/>
-        <w:ind w:left="360"/>
-      </w:pPr>
-      <w:r>
-        <w:t xml:space="preserve">                &lt;rule name="DynamicContent"&gt;</w:t>
-      </w:r>
-    </w:p>
-    <w:p>
-      <w:pPr>
-        <w:pStyle w:val="Code"/>
-        <w:ind w:left="360"/>
-      </w:pPr>
-      <w:r>
-        <w:t xml:space="preserve">                    &lt;conditions&gt;</w:t>
-      </w:r>
-    </w:p>
-    <w:p>
-      <w:pPr>
-        <w:pStyle w:val="Code"/>
-        <w:ind w:left="360"/>
-      </w:pPr>
-      <w:r>
-        <w:t xml:space="preserve">                        &lt;add input="{REQUEST_FILENAME}" matchType="IsFile" negate="True" /&gt;</w:t>
-      </w:r>
-    </w:p>
-    <w:p>
-      <w:pPr>
-        <w:pStyle w:val="Code"/>
-        <w:ind w:left="360"/>
-      </w:pPr>
-      <w:r>
-        <w:t xml:space="preserve">                    &lt;/conditions&gt;</w:t>
-      </w:r>
-    </w:p>
-    <w:p>
-      <w:pPr>
-        <w:pStyle w:val="Code"/>
-        <w:ind w:left="360"/>
-      </w:pPr>
-      <w:r>
-        <w:t xml:space="preserve">                    &lt;action type="Rewrite" url="app.js" /&gt;</w:t>
-      </w:r>
-    </w:p>
-    <w:p>
-      <w:pPr>
-        <w:pStyle w:val="Code"/>
-        <w:ind w:left="360"/>
-      </w:pPr>
-      <w:r>
-        <w:t xml:space="preserve">                &lt;/rule&gt;</w:t>
-      </w:r>
-    </w:p>
-    <w:p>
-      <w:pPr>
-        <w:pStyle w:val="Code"/>
-        <w:ind w:left="360"/>
-      </w:pPr>
-      <w:r>
-        <w:t xml:space="preserve">            &lt;/rules&gt;</w:t>
-      </w:r>
-    </w:p>
-    <w:p>
-      <w:pPr>
-        <w:pStyle w:val="Code"/>
-        <w:ind w:left="360"/>
-      </w:pPr>
-      <w:r>
-        <w:t xml:space="preserve">        &lt;/rewrite&gt;</w:t>
-      </w:r>
-    </w:p>
-    <w:p>
-      <w:pPr>
-        <w:pStyle w:val="Code"/>
-        <w:ind w:left="360"/>
-      </w:pPr>
-    </w:p>
-    <w:p>
-      <w:pPr>
-        <w:pStyle w:val="Code"/>
-        <w:ind w:left="360"/>
-      </w:pPr>
-      <w:r>
-        <w:t xml:space="preserve">        &lt;!-- You can control how Node is hosted within IIS using the following options --&gt;</w:t>
-      </w:r>
-    </w:p>
-    <w:p>
-      <w:pPr>
-        <w:pStyle w:val="Code"/>
-        <w:ind w:left="360"/>
-        <w:rPr>
-          <w:lang w:val="fr-CA"/>
-        </w:rPr>
-      </w:pPr>
-      <w:r>
-        <w:t xml:space="preserve">        </w:t>
-      </w:r>
-      <w:r>
-        <w:rPr>
-          <w:lang w:val="fr-CA"/>
-        </w:rPr>
-        <w:t>&lt;!--&lt;iisnode</w:t>
-      </w:r>
-    </w:p>
-    <w:p>
-      <w:pPr>
-        <w:pStyle w:val="Code"/>
-        <w:ind w:left="360"/>
-        <w:rPr>
-          <w:lang w:val="fr-CA"/>
-        </w:rPr>
-      </w:pPr>
-      <w:r>
-        <w:rPr>
-          <w:lang w:val="fr-CA"/>
-        </w:rPr>
-        <w:t xml:space="preserve">          node_env="%node_env%"</w:t>
-      </w:r>
-    </w:p>
-    <w:p>
-      <w:pPr>
-        <w:pStyle w:val="Code"/>
-        <w:ind w:left="360"/>
-        <w:rPr>
-          <w:lang w:val="fr-CA"/>
-        </w:rPr>
-      </w:pPr>
-      <w:r>
-        <w:rPr>
-          <w:lang w:val="fr-CA"/>
-        </w:rPr>
-        <w:t xml:space="preserve">          nodeProcessCommandLine="&amp;quot;%programfiles%\nodejs\node.exe&amp;quot;"</w:t>
-      </w:r>
-    </w:p>
-    <w:p>
-      <w:pPr>
-        <w:pStyle w:val="Code"/>
-        <w:ind w:left="360"/>
-        <w:rPr>
-          <w:lang w:val="fr-CA"/>
-        </w:rPr>
-      </w:pPr>
-      <w:r>
-        <w:rPr>
-          <w:lang w:val="fr-CA"/>
-        </w:rPr>
-        <w:t xml:space="preserve">          nodeProcessCountPerApplication="1"</w:t>
-      </w:r>
-    </w:p>
-    <w:p>
-      <w:pPr>
-        <w:pStyle w:val="Code"/>
-        <w:ind w:left="360"/>
-        <w:rPr>
-          <w:lang w:val="fr-CA"/>
-        </w:rPr>
-      </w:pPr>
-      <w:r>
-        <w:rPr>
-          <w:lang w:val="fr-CA"/>
-        </w:rPr>
-        <w:t xml:space="preserve">          maxConcurrentRequestsPerProcess="1024"</w:t>
-      </w:r>
-    </w:p>
-    <w:p>
-      <w:pPr>
-        <w:pStyle w:val="Code"/>
-        <w:ind w:left="360"/>
-        <w:rPr>
-          <w:lang w:val="fr-CA"/>
-        </w:rPr>
-      </w:pPr>
-      <w:r>
-        <w:rPr>
-          <w:lang w:val="fr-CA"/>
-        </w:rPr>
-        <w:t xml:space="preserve">          maxNamedPipeConnectionRetry="3"</w:t>
-      </w:r>
-    </w:p>
-    <w:p>
-      <w:pPr>
-        <w:pStyle w:val="Code"/>
-        <w:ind w:left="360"/>
-        <w:rPr>
-          <w:lang w:val="fr-CA"/>
-        </w:rPr>
-      </w:pPr>
-      <w:r>
-        <w:rPr>
-          <w:lang w:val="fr-CA"/>
-        </w:rPr>
-        <w:t xml:space="preserve">          namedPipeConnectionRetryDelay="2000"</w:t>
-      </w:r>
-    </w:p>
-    <w:p>
-      <w:pPr>
-        <w:pStyle w:val="Code"/>
-        <w:ind w:left="360"/>
-        <w:rPr>
-          <w:lang w:val="fr-CA"/>
-        </w:rPr>
-      </w:pPr>
-      <w:r>
-        <w:rPr>
-          <w:lang w:val="fr-CA"/>
-        </w:rPr>
-        <w:t xml:space="preserve">          maxNamedPipeConnectionPoolSize="512"</w:t>
-      </w:r>
-    </w:p>
-    <w:p>
-      <w:pPr>
-        <w:pStyle w:val="Code"/>
-        <w:ind w:left="360"/>
-      </w:pPr>
-      <w:r>
-        <w:rPr>
-          <w:lang w:val="fr-CA"/>
-        </w:rPr>
-        <w:t xml:space="preserve">          </w:t>
-      </w:r>
-      <w:r>
-        <w:t>maxNamedPipePooledConnectionAge="30000"</w:t>
-      </w:r>
-    </w:p>
-    <w:p>
-      <w:pPr>
-        <w:pStyle w:val="Code"/>
-        <w:ind w:left="360"/>
-      </w:pPr>
-      <w:r>
-        <w:t xml:space="preserve">          asyncCompletionThreadCount="0"</w:t>
-      </w:r>
-    </w:p>
-    <w:p>
-      <w:pPr>
-        <w:pStyle w:val="Code"/>
-        <w:ind w:left="360"/>
-      </w:pPr>
-      <w:r>
-        <w:t xml:space="preserve">          initialRequestBufferSize="4096"</w:t>
-      </w:r>
-    </w:p>
-    <w:p>
-      <w:pPr>
-        <w:pStyle w:val="Code"/>
-        <w:ind w:left="360"/>
-      </w:pPr>
-      <w:r>
-        <w:t xml:space="preserve">          maxRequestBufferSize="65536"</w:t>
-      </w:r>
-    </w:p>
-    <w:p>
-      <w:pPr>
-        <w:pStyle w:val="Code"/>
-        <w:ind w:left="360"/>
-      </w:pPr>
-      <w:r>
-        <w:t xml:space="preserve">          watchedFiles="*.js"</w:t>
-      </w:r>
-    </w:p>
-    <w:p>
-      <w:pPr>
-        <w:pStyle w:val="Code"/>
-        <w:ind w:left="360"/>
-      </w:pPr>
-      <w:r>
-        <w:t xml:space="preserve">          uncFileChangesPollingInterval="5000"</w:t>
-      </w:r>
-    </w:p>
-    <w:p>
-      <w:pPr>
-        <w:pStyle w:val="Code"/>
-        <w:ind w:left="360"/>
-      </w:pPr>
-      <w:r>
-        <w:t xml:space="preserve">          gracefulShutdownTimeout="60000"</w:t>
-      </w:r>
-    </w:p>
-    <w:p>
-      <w:pPr>
-        <w:pStyle w:val="Code"/>
-        <w:ind w:left="360"/>
-      </w:pPr>
-      <w:r>
-        <w:t xml:space="preserve">          loggingEnabled="true"</w:t>
-      </w:r>
-    </w:p>
-    <w:p>
-      <w:pPr>
-        <w:pStyle w:val="Code"/>
-        <w:ind w:left="360"/>
-      </w:pPr>
-      <w:r>
-        <w:t xml:space="preserve">          logDirectoryNameSuffix="logs"</w:t>
-      </w:r>
-    </w:p>
-    <w:p>
-      <w:pPr>
-        <w:pStyle w:val="Code"/>
-        <w:ind w:left="360"/>
-      </w:pPr>
-      <w:r>
-        <w:t xml:space="preserve">          debuggingEnabled="true"</w:t>
-      </w:r>
-    </w:p>
-    <w:p>
-      <w:pPr>
-        <w:pStyle w:val="Code"/>
-        <w:ind w:left="360"/>
-      </w:pPr>
-      <w:r>
-        <w:t xml:space="preserve">          debuggerPortRange="5058-6058"</w:t>
-      </w:r>
-    </w:p>
-    <w:p>
-      <w:pPr>
-        <w:pStyle w:val="Code"/>
-        <w:ind w:left="360"/>
-      </w:pPr>
-      <w:r>
-        <w:t xml:space="preserve">          debuggerPathSegment="debug"</w:t>
-      </w:r>
-    </w:p>
-    <w:p>
-      <w:pPr>
-        <w:pStyle w:val="Code"/>
-        <w:ind w:left="360"/>
-      </w:pPr>
-      <w:r>
-        <w:t xml:space="preserve">          maxLogFileSizeInKB="128"</w:t>
-      </w:r>
-    </w:p>
-    <w:p>
-      <w:pPr>
-        <w:pStyle w:val="Code"/>
-        <w:ind w:left="360"/>
-      </w:pPr>
-      <w:r>
-        <w:t xml:space="preserve">          appendToExistingLog="false"</w:t>
-      </w:r>
-    </w:p>
-    <w:p>
-      <w:pPr>
-        <w:pStyle w:val="Code"/>
-        <w:ind w:left="360"/>
-      </w:pPr>
-      <w:r>
-        <w:t xml:space="preserve">          logFileFlushInterval="5000"</w:t>
-      </w:r>
-    </w:p>
-    <w:p>
-      <w:pPr>
-        <w:pStyle w:val="Code"/>
-        <w:ind w:left="360"/>
-      </w:pPr>
-      <w:r>
-        <w:t xml:space="preserve">          devErrorsEnabled="true"</w:t>
-      </w:r>
-    </w:p>
-    <w:p>
-      <w:pPr>
-        <w:pStyle w:val="Code"/>
-        <w:ind w:left="360"/>
-      </w:pPr>
-      <w:r>
-        <w:t xml:space="preserve">          flushResponse="false"</w:t>
-      </w:r>
-    </w:p>
-    <w:p>
-      <w:pPr>
-        <w:pStyle w:val="Code"/>
-        <w:ind w:left="360"/>
-      </w:pPr>
-      <w:r>
-        <w:t xml:space="preserve">          enableXFF="false"</w:t>
-      </w:r>
-    </w:p>
-    <w:p>
-      <w:pPr>
-        <w:pStyle w:val="Code"/>
-        <w:ind w:left="360"/>
-      </w:pPr>
-      <w:r>
-        <w:t xml:space="preserve">          promoteServerVars=""</w:t>
-      </w:r>
-    </w:p>
-    <w:p>
-      <w:pPr>
-        <w:pStyle w:val="Code"/>
-        <w:ind w:left="360"/>
-      </w:pPr>
-      <w:r>
-        <w:t xml:space="preserve">         /&gt;--&gt;</w:t>
-      </w:r>
-    </w:p>
-    <w:p>
-      <w:pPr>
-        <w:pStyle w:val="Code"/>
-        <w:ind w:left="360"/>
-      </w:pPr>
-    </w:p>
-    <w:p>
-      <w:pPr>
-        <w:pStyle w:val="Code"/>
-        <w:ind w:left="360"/>
-      </w:pPr>
-      <w:r>
-        <w:t xml:space="preserve">    &lt;/system.webServer&gt;</w:t>
-      </w:r>
-    </w:p>
-    <w:p>
-      <w:pPr>
-        <w:pStyle w:val="Code"/>
-        <w:ind w:left="360"/>
-      </w:pPr>
-      <w:r>
-        <w:t>&lt;/configuration&gt;</w:t>
-      </w:r>
-    </w:p>
-    <w:p>
-      <w:pPr>
-        <w:spacing w:before="220"/>
-        <w:rPr>
-          <w:rFonts w:ascii="Segoe UI" w:hAnsi="Segoe UI" w:cs="Segoe UI"/>
-          <w:sz w:val="22"/>
-          <w:szCs w:val="22"/>
-        </w:rPr>
-      </w:pPr>
-      <w:r>
-        <w:rPr>
-          <w:rFonts w:ascii="Segoe UI" w:hAnsi="Segoe UI" w:cs="Segoe UI"/>
-          <w:sz w:val="22"/>
-          <w:szCs w:val="22"/>
-        </w:rPr>
-        <w:t xml:space="preserve">In </w:t>
-      </w:r>
-      <w:r>
-        <w:rPr>
-          <w:rFonts w:ascii="Segoe UI" w:hAnsi="Segoe UI" w:cs="Segoe UI"/>
-          <w:sz w:val="22"/>
-          <w:szCs w:val="22"/>
-        </w:rPr>
-        <w:t xml:space="preserve">the </w:t>
-      </w:r>
-      <w:r>
-        <w:rPr>
-          <w:rFonts w:ascii="Segoe UI" w:hAnsi="Segoe UI" w:cs="Segoe UI"/>
-          <w:sz w:val="22"/>
-          <w:szCs w:val="22"/>
-        </w:rPr>
-        <w:t>app.js</w:t>
-      </w:r>
-      <w:r>
-        <w:rPr>
-          <w:rFonts w:ascii="Segoe UI" w:hAnsi="Segoe UI" w:cs="Segoe UI"/>
-          <w:sz w:val="22"/>
-          <w:szCs w:val="22"/>
-        </w:rPr>
-        <w:t xml:space="preserve"> file</w:t>
-      </w:r>
-      <w:r>
-        <w:rPr>
-          <w:rFonts w:ascii="Segoe UI" w:hAnsi="Segoe UI" w:cs="Segoe UI"/>
-          <w:sz w:val="22"/>
-          <w:szCs w:val="22"/>
-        </w:rPr>
-        <w:t xml:space="preserve">, </w:t>
-      </w:r>
-      <w:r>
-        <w:rPr>
-          <w:rFonts w:ascii="Segoe UI" w:hAnsi="Segoe UI" w:cs="Segoe UI"/>
-          <w:sz w:val="22"/>
-          <w:szCs w:val="22"/>
-        </w:rPr>
-        <w:t>change</w:t>
-      </w:r>
-      <w:r>
-        <w:rPr>
-          <w:rFonts w:ascii="Segoe UI" w:hAnsi="Segoe UI" w:cs="Segoe UI"/>
-          <w:sz w:val="22"/>
-          <w:szCs w:val="22"/>
-        </w:rPr>
-        <w:t xml:space="preserve"> the way we bootup the server to accommodate Azure's </w:t>
-      </w:r>
-      <w:proofErr w:type="spellStart"/>
-      <w:r>
-        <w:rPr>
-          <w:rFonts w:ascii="Segoe UI" w:hAnsi="Segoe UI" w:cs="Segoe UI"/>
-          <w:sz w:val="22"/>
-          <w:szCs w:val="22"/>
-        </w:rPr>
-        <w:t>iisnode</w:t>
-      </w:r>
-      <w:proofErr w:type="spellEnd"/>
-      <w:r>
-        <w:rPr>
-          <w:rFonts w:ascii="Segoe UI" w:hAnsi="Segoe UI" w:cs="Segoe UI"/>
-          <w:sz w:val="22"/>
-          <w:szCs w:val="22"/>
-        </w:rPr>
-        <w:t xml:space="preserve"> which import</w:t>
-      </w:r>
-      <w:r>
-        <w:rPr>
-          <w:rFonts w:ascii="Segoe UI" w:hAnsi="Segoe UI" w:cs="Segoe UI"/>
-          <w:sz w:val="22"/>
-          <w:szCs w:val="22"/>
-        </w:rPr>
-        <w:t>s</w:t>
-      </w:r>
-      <w:r>
-        <w:rPr>
-          <w:rFonts w:ascii="Segoe UI" w:hAnsi="Segoe UI" w:cs="Segoe UI"/>
-          <w:sz w:val="22"/>
-          <w:szCs w:val="22"/>
-        </w:rPr>
-        <w:t xml:space="preserve"> app.js:</w:t>
-      </w:r>
-      <w:r>
-        <w:rPr>
-          <w:rFonts w:ascii="Segoe UI" w:hAnsi="Segoe UI" w:cs="Segoe UI"/>
-          <w:sz w:val="22"/>
-          <w:szCs w:val="22"/>
-        </w:rPr>
-        <w:br/>
-      </w:r>
-    </w:p>
-    <w:p>
-      <w:pPr>
-        <w:pStyle w:val="Code"/>
-        <w:ind w:left="360"/>
-      </w:pPr>
-      <w:r>
-        <w:t>if (process.env.NODE_ENV == 'production' || require.main === module) {</w:t>
-      </w:r>
-    </w:p>
-    <w:p>
-      <w:pPr>
-        <w:pStyle w:val="Code"/>
-        <w:ind w:left="360"/>
-      </w:pPr>
-      <w:r>
-        <w:t xml:space="preserve">  app.listen(3000, function(){</w:t>
-      </w:r>
-    </w:p>
-    <w:p>
-      <w:pPr>
-        <w:pStyle w:val="Code"/>
-        <w:ind w:left="360"/>
-      </w:pPr>
-      <w:r>
-        <w:t xml:space="preserve">    console.log('Express server listening on port 3000')</w:t>
-      </w:r>
-    </w:p>
-    <w:p>
-      <w:pPr>
-        <w:pStyle w:val="Code"/>
-        <w:ind w:left="360"/>
-      </w:pPr>
-      <w:r>
-        <w:t xml:space="preserve">  })</w:t>
-      </w:r>
-    </w:p>
-    <w:p>
-      <w:pPr>
-        <w:pStyle w:val="Code"/>
-        <w:ind w:left="360"/>
-      </w:pPr>
-      <w:r>
-        <w:t>} else {</w:t>
-      </w:r>
-    </w:p>
-    <w:p>
-      <w:pPr>
-        <w:pStyle w:val="Code"/>
-        <w:ind w:left="360"/>
-      </w:pPr>
-      <w:r>
-        <w:t xml:space="preserve">  module.exports = app</w:t>
-      </w:r>
-    </w:p>
-    <w:p>
-      <w:pPr>
-        <w:pStyle w:val="Code"/>
-        <w:ind w:left="360"/>
-      </w:pPr>
-      <w:r>
-        <w:t>}</w:t>
-      </w:r>
-    </w:p>
-    <w:p>
-      <w:pPr>
-        <w:spacing w:before="220"/>
-        <w:rPr>
-          <w:rFonts w:ascii="Segoe UI" w:hAnsi="Segoe UI" w:cs="Segoe UI"/>
-          <w:sz w:val="22"/>
-          <w:szCs w:val="22"/>
-        </w:rPr>
-      </w:pPr>
-      <w:r>
-        <w:rPr>
-          <w:rFonts w:ascii="Segoe UI" w:hAnsi="Segoe UI" w:cs="Segoe UI"/>
-          <w:sz w:val="22"/>
-          <w:szCs w:val="22"/>
-        </w:rPr>
-        <w:lastRenderedPageBreak/>
-        <w:t xml:space="preserve">Add </w:t>
-      </w:r>
-      <w:r>
-        <w:rPr>
-          <w:rFonts w:ascii="Segoe UI" w:hAnsi="Segoe UI" w:cs="Segoe UI"/>
-          <w:sz w:val="22"/>
-          <w:szCs w:val="22"/>
-        </w:rPr>
         <w:t>Azure Storage and some other env</w:t>
       </w:r>
       <w:r>
@@ -3007,25 +2764,7 @@
           <w:sz w:val="22"/>
           <w:szCs w:val="22"/>
         </w:rPr>
-        <w:t xml:space="preserve"> into </w:t>
-      </w:r>
-      <w:proofErr w:type="gramStart"/>
-      <w:r>
-        <w:rPr>
-          <w:rFonts w:ascii="Segoe UI" w:hAnsi="Segoe UI" w:cs="Segoe UI"/>
-          <w:sz w:val="22"/>
-          <w:szCs w:val="22"/>
-        </w:rPr>
-        <w:t>this app's cloud settings</w:t>
-      </w:r>
-      <w:proofErr w:type="gramEnd"/>
-      <w:r>
-        <w:rPr>
-          <w:rFonts w:ascii="Segoe UI" w:hAnsi="Segoe UI" w:cs="Segoe UI"/>
-          <w:sz w:val="22"/>
-          <w:szCs w:val="22"/>
-        </w:rPr>
-        <w:t>. We don't want to deploy secrets in start.sh file.</w:t>
+        <w:t xml:space="preserve"> into this app's cloud settings. We don't want to deploy secrets in start.sh file.</w:t>
       </w:r>
     </w:p>
     <w:p>
@@ -3188,13 +2927,7 @@
         </w:rPr>
       </w:pPr>
       <w:r>
-        <w:t xml:space="preserve">$ </w:t>
-      </w:r>
-      <w:r>
-        <w:t>azure site appsetting add</w:t>
-      </w:r>
-      <w:r>
-        <w:t xml:space="preserve"> </w:t>
+        <w:t xml:space="preserve">$ azure site appsetting add </w:t>
       </w:r>
       <w:r>
         <w:t>AZURE_STORAGE_ACCESS_KEY</w:t>
@@ -3235,59 +2968,29 @@
         </w:rPr>
         <w:t xml:space="preserve"> are ready to deploy. Add code to the local repository with </w:t>
       </w:r>
-      <w:proofErr w:type="spellStart"/>
       <w:r>
         <w:rPr>
           <w:rFonts w:ascii="Courier" w:hAnsi="Courier" w:cs="Segoe UI"/>
           <w:sz w:val="22"/>
           <w:szCs w:val="22"/>
         </w:rPr>
-        <w:t>git</w:t>
-      </w:r>
-      <w:proofErr w:type="spellEnd"/>
+        <w:t>git add .</w:t>
+      </w:r>
+      <w:r>
+        <w:rPr>
+          <w:rFonts w:ascii="Segoe UI" w:hAnsi="Segoe UI" w:cs="Segoe UI"/>
+          <w:sz w:val="22"/>
+          <w:szCs w:val="22"/>
+        </w:rPr>
+        <w:t xml:space="preserve"> and </w:t>
+      </w:r>
       <w:r>
         <w:rPr>
           <w:rFonts w:ascii="Courier" w:hAnsi="Courier" w:cs="Segoe UI"/>
           <w:sz w:val="22"/>
           <w:szCs w:val="22"/>
         </w:rPr>
-        <w:t xml:space="preserve"> </w:t>
-      </w:r>
-      <w:proofErr w:type="gramStart"/>
-      <w:r>
-        <w:rPr>
-          <w:rFonts w:ascii="Courier" w:hAnsi="Courier" w:cs="Segoe UI"/>
-          <w:sz w:val="22"/>
-          <w:szCs w:val="22"/>
-        </w:rPr>
-        <w:t>add .</w:t>
-      </w:r>
-      <w:proofErr w:type="gramEnd"/>
-      <w:r>
-        <w:rPr>
-          <w:rFonts w:ascii="Segoe UI" w:hAnsi="Segoe UI" w:cs="Segoe UI"/>
-          <w:sz w:val="22"/>
-          <w:szCs w:val="22"/>
-        </w:rPr>
-        <w:t xml:space="preserve"> and </w:t>
-      </w:r>
-      <w:proofErr w:type="spellStart"/>
-      <w:r>
-        <w:rPr>
-          <w:rFonts w:ascii="Courier" w:hAnsi="Courier" w:cs="Segoe UI"/>
-          <w:sz w:val="22"/>
-          <w:szCs w:val="22"/>
-        </w:rPr>
-        <w:t>git</w:t>
-      </w:r>
-      <w:proofErr w:type="spellEnd"/>
-      <w:r>
-        <w:rPr>
-          <w:rFonts w:ascii="Courier" w:hAnsi="Courier" w:cs="Segoe UI"/>
-          <w:sz w:val="22"/>
-          <w:szCs w:val="22"/>
-        </w:rPr>
-        <w:t xml:space="preserve"> commit -m 'initial commit'</w:t>
+        <w:t>git commit -m 'initial commit'</w:t>
       </w:r>
       <w:r>
         <w:rPr>
@@ -3447,6 +3150,7 @@
           <w:sz w:val="22"/>
           <w:szCs w:val="22"/>
         </w:rPr>
+        <w:lastRenderedPageBreak/>
         <w:t>Open you</w:t>
       </w:r>
       <w:r>
@@ -3489,9 +3193,7 @@
           <w:noProof/>
           <w:sz w:val="22"/>
           <w:szCs w:val="22"/>
-          <w:lang w:eastAsia="zh-CN"/>
-        </w:rPr>
-        <w:lastRenderedPageBreak/>
+        </w:rPr>
         <w:drawing>
           <wp:inline distT="0" distB="0" distL="0" distR="0" wp14:anchorId="23DE5E75" wp14:editId="1B4C34ED">
             <wp:extent cx="5943600" cy="4179570"/>
@@ -3508,7 +3210,7 @@
                     <pic:cNvPicPr/>
                   </pic:nvPicPr>
                   <pic:blipFill rotWithShape="1">
-                    <a:blip r:embed="rId12">
+                    <a:blip r:embed="rId13">
                       <a:extLst>
                         <a:ext uri="{28A0092B-C50C-407E-A947-70E740481C1C}">
                           <a14:useLocalDpi xmlns:a14="http://schemas.microsoft.com/office/drawing/2010/main" val="0"/>
@@ -6873,7 +6575,7 @@
 </file>
 
 <file path=customXml/itemProps1.xml><?xml version="1.0" encoding="utf-8"?>
-<ds:datastoreItem xmlns:ds="http://schemas.openxmlformats.org/officeDocument/2006/customXml" ds:itemID="{124031E8-F63F-2F47-A229-2A90F3E22303}">
+<ds:datastoreItem xmlns:ds="http://schemas.openxmlformats.org/officeDocument/2006/customXml" ds:itemID="{A3258476-38E5-9849-B2D4-4608214133C4}">
   <ds:schemaRefs>
     <ds:schemaRef ds:uri="http://schemas.openxmlformats.org/officeDocument/2006/bibliography"/>
   </ds:schemaRefs>

</xml_diff>

<commit_message>
Typo on module 2 lab 8 fixed
</commit_message>
<xml_diff>
--- a/Complimentary Course Content/Module2/Labs/Module 2 Lesson 8 Lab.docx
+++ b/Complimentary Course Content/Module2/Labs/Module 2 Lesson 8 Lab.docx
@@ -194,7 +194,25 @@
           <w:sz w:val="22"/>
           <w:szCs w:val="22"/>
         </w:rPr>
-        <w:t>In this hands-on lab you will learn</w:t>
+        <w:t xml:space="preserve">In this hands-on </w:t>
+      </w:r>
+      <w:proofErr w:type="gramStart"/>
+      <w:r>
+        <w:rPr>
+          <w:rFonts w:ascii="Segoe UI" w:hAnsi="Segoe UI" w:cs="Segoe UI"/>
+          <w:sz w:val="22"/>
+          <w:szCs w:val="22"/>
+        </w:rPr>
+        <w:t>lab</w:t>
+      </w:r>
+      <w:proofErr w:type="gramEnd"/>
+      <w:r>
+        <w:rPr>
+          <w:rFonts w:ascii="Segoe UI" w:hAnsi="Segoe UI" w:cs="Segoe UI"/>
+          <w:sz w:val="22"/>
+          <w:szCs w:val="22"/>
+        </w:rPr>
+        <w:t xml:space="preserve"> you will learn</w:t>
       </w:r>
       <w:r>
         <w:rPr>
@@ -301,7 +319,15 @@
         <w:t xml:space="preserve">Windows PowerShell, Mac Terminal, or some other shell with node.js </w:t>
       </w:r>
       <w:r>
-        <w:t xml:space="preserve">and npm </w:t>
+        <w:t xml:space="preserve">and </w:t>
+      </w:r>
+      <w:proofErr w:type="spellStart"/>
+      <w:r>
+        <w:t>npm</w:t>
+      </w:r>
+      <w:proofErr w:type="spellEnd"/>
+      <w:r>
+        <w:t xml:space="preserve"> </w:t>
       </w:r>
       <w:r>
         <w:t>installed</w:t>
@@ -390,9 +416,11 @@
           <w:numId w:val="1"/>
         </w:numPr>
       </w:pPr>
+      <w:proofErr w:type="spellStart"/>
       <w:r>
         <w:t>Git</w:t>
       </w:r>
+      <w:proofErr w:type="spellEnd"/>
     </w:p>
     <w:p>
       <w:pPr>
@@ -456,7 +484,21 @@
         <w:rPr>
           <w:rFonts w:cs="Segoe UI"/>
         </w:rPr>
-        <w:t>: Installing Azure CLI and Deploying a web app to Microsoft Azure via Git and CLI</w:t>
+        <w:t xml:space="preserve">: Installing Azure CLI and Deploying a web app to Microsoft Azure via </w:t>
+      </w:r>
+      <w:proofErr w:type="spellStart"/>
+      <w:r>
+        <w:rPr>
+          <w:rFonts w:cs="Segoe UI"/>
+        </w:rPr>
+        <w:t>Git</w:t>
+      </w:r>
+      <w:proofErr w:type="spellEnd"/>
+      <w:r>
+        <w:rPr>
+          <w:rFonts w:cs="Segoe UI"/>
+        </w:rPr>
+        <w:t xml:space="preserve"> and CLI</w:t>
       </w:r>
     </w:p>
     <w:p>
@@ -501,7 +543,25 @@
           <w:sz w:val="22"/>
           <w:szCs w:val="22"/>
         </w:rPr>
-        <w:t xml:space="preserve">use npm to install the Azure CLI. You will use the Azure CLI to deploy the </w:t>
+        <w:t xml:space="preserve">use </w:t>
+      </w:r>
+      <w:proofErr w:type="spellStart"/>
+      <w:r>
+        <w:rPr>
+          <w:rFonts w:ascii="Segoe UI" w:hAnsi="Segoe UI" w:cs="Segoe UI"/>
+          <w:sz w:val="22"/>
+          <w:szCs w:val="22"/>
+        </w:rPr>
+        <w:t>npm</w:t>
+      </w:r>
+      <w:proofErr w:type="spellEnd"/>
+      <w:r>
+        <w:rPr>
+          <w:rFonts w:ascii="Segoe UI" w:hAnsi="Segoe UI" w:cs="Segoe UI"/>
+          <w:sz w:val="22"/>
+          <w:szCs w:val="22"/>
+        </w:rPr>
+        <w:t xml:space="preserve"> to install the Azure CLI. You will use the Azure CLI to deploy the </w:t>
       </w:r>
       <w:r>
         <w:rPr>
@@ -519,24 +579,29 @@
         </w:rPr>
         <w:t xml:space="preserve"> app developed in </w:t>
       </w:r>
-      <w:hyperlink r:id="rId10" w:history="1">
-        <w:r>
-          <w:rPr>
-            <w:rStyle w:val="Hyperlink"/>
-            <w:rFonts w:ascii="Segoe UI" w:hAnsi="Segoe UI" w:cs="Segoe UI"/>
-            <w:sz w:val="22"/>
-            <w:szCs w:val="22"/>
-          </w:rPr>
-          <w:t>Module 2 Lesson 8</w:t>
-        </w:r>
-      </w:hyperlink>
-      <w:r>
-        <w:rPr>
-          <w:rFonts w:ascii="Segoe UI" w:hAnsi="Segoe UI" w:cs="Segoe UI"/>
-          <w:sz w:val="22"/>
-          <w:szCs w:val="22"/>
-        </w:rPr>
-        <w:t xml:space="preserve"> (be sure to refer to lesson 8</w:t>
+      <w:r>
+        <w:rPr>
+          <w:rFonts w:ascii="Segoe UI" w:hAnsi="Segoe UI" w:cs="Segoe UI"/>
+          <w:sz w:val="22"/>
+          <w:szCs w:val="22"/>
+        </w:rPr>
+        <w:t xml:space="preserve">the previous lab </w:t>
+      </w:r>
+      <w:r>
+        <w:rPr>
+          <w:rFonts w:ascii="Segoe UI" w:hAnsi="Segoe UI" w:cs="Segoe UI"/>
+          <w:sz w:val="22"/>
+          <w:szCs w:val="22"/>
+        </w:rPr>
+        <w:t xml:space="preserve">(be sure to refer to </w:t>
+      </w:r>
+      <w:r>
+        <w:rPr>
+          <w:rFonts w:ascii="Segoe UI" w:hAnsi="Segoe UI" w:cs="Segoe UI"/>
+          <w:sz w:val="22"/>
+          <w:szCs w:val="22"/>
+        </w:rPr>
+        <w:t>the previous lesson</w:t>
       </w:r>
       <w:r>
         <w:rPr>
@@ -568,7 +633,17 @@
           <w:sz w:val="22"/>
           <w:szCs w:val="22"/>
         </w:rPr>
-        <w:t xml:space="preserve"> Here is an overview of the steps we will walk through:</w:t>
+        <w:t xml:space="preserve"> Here is an overv</w:t>
+      </w:r>
+      <w:bookmarkStart w:id="0" w:name="_GoBack"/>
+      <w:bookmarkEnd w:id="0"/>
+      <w:r>
+        <w:rPr>
+          <w:rFonts w:ascii="Segoe UI" w:hAnsi="Segoe UI" w:cs="Segoe UI"/>
+          <w:sz w:val="22"/>
+          <w:szCs w:val="22"/>
+        </w:rPr>
+        <w:t>iew of the steps we will walk through:</w:t>
       </w:r>
     </w:p>
     <w:p>
@@ -621,12 +696,16 @@
       <w:r>
         <w:t xml:space="preserve"> </w:t>
       </w:r>
+      <w:proofErr w:type="spellStart"/>
+      <w:proofErr w:type="gramStart"/>
       <w:r>
         <w:rPr>
           <w:rFonts w:ascii="Courier" w:hAnsi="Courier"/>
         </w:rPr>
         <w:t>package.json</w:t>
       </w:r>
+      <w:proofErr w:type="spellEnd"/>
+      <w:proofErr w:type="gramEnd"/>
       <w:r>
         <w:t xml:space="preserve"> </w:t>
       </w:r>
@@ -649,12 +728,14 @@
       <w:r>
         <w:t xml:space="preserve"> </w:t>
       </w:r>
+      <w:proofErr w:type="spellStart"/>
       <w:r>
         <w:rPr>
           <w:rFonts w:ascii="Courier" w:hAnsi="Courier"/>
         </w:rPr>
         <w:t>web.config</w:t>
       </w:r>
+      <w:proofErr w:type="spellEnd"/>
       <w:r>
         <w:t xml:space="preserve"> </w:t>
       </w:r>
@@ -678,8 +759,13 @@
         <w:t>Create Azure Site (app) with</w:t>
       </w:r>
       <w:r>
-        <w:t xml:space="preserve"> git</w:t>
-      </w:r>
+        <w:t xml:space="preserve"> </w:t>
+      </w:r>
+      <w:proofErr w:type="spellStart"/>
+      <w:r>
+        <w:t>git</w:t>
+      </w:r>
+      <w:proofErr w:type="spellEnd"/>
     </w:p>
     <w:p>
       <w:pPr>
@@ -691,6 +777,7 @@
         <w:spacing w:before="220"/>
       </w:pPr>
       <w:r>
+        <w:lastRenderedPageBreak/>
         <w:t>Put Azure Storage env</w:t>
       </w:r>
       <w:r>
@@ -740,8 +827,25 @@
           <w:sz w:val="22"/>
           <w:szCs w:val="22"/>
         </w:rPr>
-        <w:lastRenderedPageBreak/>
-        <w:t>Let’s dive deeper into using CLI to install apps. If you are familiar with Git, this approach will be the easiest for you since it won't require clicking around and going to Azure Portal.</w:t>
+        <w:t xml:space="preserve">Let’s dive deeper into using CLI to install apps. If you are familiar with </w:t>
+      </w:r>
+      <w:proofErr w:type="spellStart"/>
+      <w:r>
+        <w:rPr>
+          <w:rFonts w:ascii="Segoe UI" w:hAnsi="Segoe UI" w:cs="Segoe UI"/>
+          <w:sz w:val="22"/>
+          <w:szCs w:val="22"/>
+        </w:rPr>
+        <w:t>Git</w:t>
+      </w:r>
+      <w:proofErr w:type="spellEnd"/>
+      <w:r>
+        <w:rPr>
+          <w:rFonts w:ascii="Segoe UI" w:hAnsi="Segoe UI" w:cs="Segoe UI"/>
+          <w:sz w:val="22"/>
+          <w:szCs w:val="22"/>
+        </w:rPr>
+        <w:t>, this approach will be the easiest for you since it won't require clicking around and going to Azure Portal.</w:t>
       </w:r>
     </w:p>
     <w:p>
@@ -759,7 +863,43 @@
           <w:sz w:val="22"/>
           <w:szCs w:val="22"/>
         </w:rPr>
-        <w:t>Firstly, open a shell (a.k.a. terminal or command prompt) and enter the command to install Azure CLI version 0.10, if you don't have it already. We are using npm for it so you need to have npm (version 3 or higher):</w:t>
+        <w:t xml:space="preserve">Firstly, open a shell (a.k.a. terminal or command prompt) and enter the command to install Azure CLI version 0.10, if you don't have it already. We are using </w:t>
+      </w:r>
+      <w:proofErr w:type="spellStart"/>
+      <w:r>
+        <w:rPr>
+          <w:rFonts w:ascii="Segoe UI" w:hAnsi="Segoe UI" w:cs="Segoe UI"/>
+          <w:sz w:val="22"/>
+          <w:szCs w:val="22"/>
+        </w:rPr>
+        <w:t>npm</w:t>
+      </w:r>
+      <w:proofErr w:type="spellEnd"/>
+      <w:r>
+        <w:rPr>
+          <w:rFonts w:ascii="Segoe UI" w:hAnsi="Segoe UI" w:cs="Segoe UI"/>
+          <w:sz w:val="22"/>
+          <w:szCs w:val="22"/>
+        </w:rPr>
+        <w:t xml:space="preserve"> for it so you need to have </w:t>
+      </w:r>
+      <w:proofErr w:type="spellStart"/>
+      <w:r>
+        <w:rPr>
+          <w:rFonts w:ascii="Segoe UI" w:hAnsi="Segoe UI" w:cs="Segoe UI"/>
+          <w:sz w:val="22"/>
+          <w:szCs w:val="22"/>
+        </w:rPr>
+        <w:t>npm</w:t>
+      </w:r>
+      <w:proofErr w:type="spellEnd"/>
+      <w:r>
+        <w:rPr>
+          <w:rFonts w:ascii="Segoe UI" w:hAnsi="Segoe UI" w:cs="Segoe UI"/>
+          <w:sz w:val="22"/>
+          <w:szCs w:val="22"/>
+        </w:rPr>
+        <w:t xml:space="preserve"> (version 3 or higher):</w:t>
       </w:r>
       <w:r>
         <w:rPr>
@@ -884,7 +1024,16 @@
           <w:sz w:val="22"/>
           <w:szCs w:val="22"/>
         </w:rPr>
-        <w:t>Open https://aka.ms/devicelogin in a browser and enter the code (yours will be different from ABC). After entering your cred</w:t>
+        <w:t xml:space="preserve">Open https://aka.ms/devicelogin in a browser and enter the code (yours will be different from ABC). After entering your </w:t>
+      </w:r>
+      <w:proofErr w:type="gramStart"/>
+      <w:r>
+        <w:rPr>
+          <w:rFonts w:ascii="Segoe UI" w:hAnsi="Segoe UI" w:cs="Segoe UI"/>
+          <w:sz w:val="22"/>
+          <w:szCs w:val="22"/>
+        </w:rPr>
+        <w:t>cred</w:t>
       </w:r>
       <w:r>
         <w:rPr>
@@ -900,7 +1049,16 @@
           <w:sz w:val="22"/>
           <w:szCs w:val="22"/>
         </w:rPr>
-        <w:t>s you</w:t>
+        <w:t>s</w:t>
+      </w:r>
+      <w:proofErr w:type="gramEnd"/>
+      <w:r>
+        <w:rPr>
+          <w:rFonts w:ascii="Segoe UI" w:hAnsi="Segoe UI" w:cs="Segoe UI"/>
+          <w:sz w:val="22"/>
+          <w:szCs w:val="22"/>
+        </w:rPr>
+        <w:t xml:space="preserve"> you</w:t>
       </w:r>
       <w:r>
         <w:rPr>
@@ -930,7 +1088,7 @@
                     <pic:cNvPicPr/>
                   </pic:nvPicPr>
                   <pic:blipFill>
-                    <a:blip r:embed="rId11"/>
+                    <a:blip r:embed="rId10"/>
                     <a:stretch>
                       <a:fillRect/>
                     </a:stretch>
@@ -974,10 +1132,9 @@
           <w:sz w:val="22"/>
           <w:szCs w:val="22"/>
         </w:rPr>
+        <w:lastRenderedPageBreak/>
         <w:t xml:space="preserve">Select continue and return to your terminal. You will see this screen on your browser. </w:t>
       </w:r>
-      <w:bookmarkStart w:id="0" w:name="_GoBack"/>
-      <w:bookmarkEnd w:id="0"/>
     </w:p>
     <w:p>
       <w:pPr>
@@ -987,7 +1144,6 @@
         <w:rPr>
           <w:noProof/>
         </w:rPr>
-        <w:lastRenderedPageBreak/>
         <w:drawing>
           <wp:inline distT="0" distB="0" distL="0" distR="0" wp14:anchorId="66EFA917" wp14:editId="19028EEC">
             <wp:extent cx="5935345" cy="3606800"/>
@@ -1006,7 +1162,7 @@
                     </pic:cNvPicPr>
                   </pic:nvPicPr>
                   <pic:blipFill>
-                    <a:blip r:embed="rId12">
+                    <a:blip r:embed="rId11">
                       <a:extLst>
                         <a:ext uri="{28A0092B-C50C-407E-A947-70E740481C1C}">
                           <a14:useLocalDpi xmlns:a14="http://schemas.microsoft.com/office/drawing/2010/main" val="0"/>
@@ -1053,7 +1209,25 @@
           <w:sz w:val="22"/>
           <w:szCs w:val="22"/>
         </w:rPr>
-        <w:t>You should see a message on the terminal similar to the message below once you are connected.</w:t>
+        <w:t xml:space="preserve">You should see a message on the terminal </w:t>
+      </w:r>
+      <w:proofErr w:type="gramStart"/>
+      <w:r>
+        <w:rPr>
+          <w:rFonts w:ascii="Segoe UI" w:hAnsi="Segoe UI" w:cs="Segoe UI"/>
+          <w:sz w:val="22"/>
+          <w:szCs w:val="22"/>
+        </w:rPr>
+        <w:t>similar to</w:t>
+      </w:r>
+      <w:proofErr w:type="gramEnd"/>
+      <w:r>
+        <w:rPr>
+          <w:rFonts w:ascii="Segoe UI" w:hAnsi="Segoe UI" w:cs="Segoe UI"/>
+          <w:sz w:val="22"/>
+          <w:szCs w:val="22"/>
+        </w:rPr>
+        <w:t xml:space="preserve"> the message below once you are connected.</w:t>
       </w:r>
       <w:r>
         <w:rPr>
@@ -1131,15 +1305,61 @@
           <w:sz w:val="22"/>
           <w:szCs w:val="22"/>
         </w:rPr>
-        <w:t>--git</w:t>
-      </w:r>
-      <w:r>
-        <w:rPr>
-          <w:rFonts w:ascii="Segoe UI" w:hAnsi="Segoe UI" w:cs="Segoe UI"/>
-          <w:sz w:val="22"/>
-          <w:szCs w:val="22"/>
-        </w:rPr>
-        <w:t xml:space="preserve"> option (or add Git remote manually) where {appname} name of your app, e.g., </w:t>
+        <w:t>--</w:t>
+      </w:r>
+      <w:proofErr w:type="spellStart"/>
+      <w:r>
+        <w:rPr>
+          <w:rFonts w:ascii="Courier" w:hAnsi="Courier" w:cs="Segoe UI"/>
+          <w:sz w:val="22"/>
+          <w:szCs w:val="22"/>
+        </w:rPr>
+        <w:t>git</w:t>
+      </w:r>
+      <w:proofErr w:type="spellEnd"/>
+      <w:r>
+        <w:rPr>
+          <w:rFonts w:ascii="Segoe UI" w:hAnsi="Segoe UI" w:cs="Segoe UI"/>
+          <w:sz w:val="22"/>
+          <w:szCs w:val="22"/>
+        </w:rPr>
+        <w:t xml:space="preserve"> option (or add </w:t>
+      </w:r>
+      <w:proofErr w:type="spellStart"/>
+      <w:r>
+        <w:rPr>
+          <w:rFonts w:ascii="Segoe UI" w:hAnsi="Segoe UI" w:cs="Segoe UI"/>
+          <w:sz w:val="22"/>
+          <w:szCs w:val="22"/>
+        </w:rPr>
+        <w:t>Git</w:t>
+      </w:r>
+      <w:proofErr w:type="spellEnd"/>
+      <w:r>
+        <w:rPr>
+          <w:rFonts w:ascii="Segoe UI" w:hAnsi="Segoe UI" w:cs="Segoe UI"/>
+          <w:sz w:val="22"/>
+          <w:szCs w:val="22"/>
+        </w:rPr>
+        <w:t xml:space="preserve"> remote manually) where {</w:t>
+      </w:r>
+      <w:proofErr w:type="spellStart"/>
+      <w:r>
+        <w:rPr>
+          <w:rFonts w:ascii="Segoe UI" w:hAnsi="Segoe UI" w:cs="Segoe UI"/>
+          <w:sz w:val="22"/>
+          <w:szCs w:val="22"/>
+        </w:rPr>
+        <w:t>appname</w:t>
+      </w:r>
+      <w:proofErr w:type="spellEnd"/>
+      <w:r>
+        <w:rPr>
+          <w:rFonts w:ascii="Segoe UI" w:hAnsi="Segoe UI" w:cs="Segoe UI"/>
+          <w:sz w:val="22"/>
+          <w:szCs w:val="22"/>
+        </w:rPr>
+        <w:t xml:space="preserve">} name of your app, e.g., </w:t>
       </w:r>
       <w:r>
         <w:rPr>
@@ -1268,6 +1488,7 @@
         <w:pStyle w:val="Code"/>
       </w:pPr>
       <w:r>
+        <w:lastRenderedPageBreak/>
         <w:t xml:space="preserve">  3) West Europe</w:t>
       </w:r>
     </w:p>
@@ -1308,7 +1529,6 @@
         <w:pStyle w:val="Code"/>
       </w:pPr>
       <w:r>
-        <w:lastRenderedPageBreak/>
         <w:t xml:space="preserve">  8) Japan West</w:t>
       </w:r>
     </w:p>
@@ -1497,7 +1717,43 @@
           <w:sz w:val="22"/>
           <w:szCs w:val="22"/>
         </w:rPr>
-        <w:t xml:space="preserve"> Azure Git and FTP deploy password (if you don't have it already). Azure wants you to use different name for Git/FTP than your main login. Pick password and then confirm it. These cred</w:t>
+        <w:t xml:space="preserve"> Azure </w:t>
+      </w:r>
+      <w:proofErr w:type="spellStart"/>
+      <w:r>
+        <w:rPr>
+          <w:rFonts w:ascii="Segoe UI" w:hAnsi="Segoe UI" w:cs="Segoe UI"/>
+          <w:sz w:val="22"/>
+          <w:szCs w:val="22"/>
+        </w:rPr>
+        <w:t>Git</w:t>
+      </w:r>
+      <w:proofErr w:type="spellEnd"/>
+      <w:r>
+        <w:rPr>
+          <w:rFonts w:ascii="Segoe UI" w:hAnsi="Segoe UI" w:cs="Segoe UI"/>
+          <w:sz w:val="22"/>
+          <w:szCs w:val="22"/>
+        </w:rPr>
+        <w:t xml:space="preserve"> and FTP deploy password (if you don't have it already). Azure wants you to use different name for </w:t>
+      </w:r>
+      <w:proofErr w:type="spellStart"/>
+      <w:r>
+        <w:rPr>
+          <w:rFonts w:ascii="Segoe UI" w:hAnsi="Segoe UI" w:cs="Segoe UI"/>
+          <w:sz w:val="22"/>
+          <w:szCs w:val="22"/>
+        </w:rPr>
+        <w:t>Git</w:t>
+      </w:r>
+      <w:proofErr w:type="spellEnd"/>
+      <w:r>
+        <w:rPr>
+          <w:rFonts w:ascii="Segoe UI" w:hAnsi="Segoe UI" w:cs="Segoe UI"/>
+          <w:sz w:val="22"/>
+          <w:szCs w:val="22"/>
+        </w:rPr>
+        <w:t>/FTP than your main login. Pick password and then confirm it. These cred</w:t>
       </w:r>
       <w:r>
         <w:rPr>
@@ -1545,7 +1801,25 @@
           <w:sz w:val="22"/>
           <w:szCs w:val="22"/>
         </w:rPr>
-        <w:t xml:space="preserve"> via Git and FTP... but it does NOT have the code yet.</w:t>
+        <w:t xml:space="preserve"> via </w:t>
+      </w:r>
+      <w:proofErr w:type="spellStart"/>
+      <w:r>
+        <w:rPr>
+          <w:rFonts w:ascii="Segoe UI" w:hAnsi="Segoe UI" w:cs="Segoe UI"/>
+          <w:sz w:val="22"/>
+          <w:szCs w:val="22"/>
+        </w:rPr>
+        <w:t>Git</w:t>
+      </w:r>
+      <w:proofErr w:type="spellEnd"/>
+      <w:r>
+        <w:rPr>
+          <w:rFonts w:ascii="Segoe UI" w:hAnsi="Segoe UI" w:cs="Segoe UI"/>
+          <w:sz w:val="22"/>
+          <w:szCs w:val="22"/>
+        </w:rPr>
+        <w:t xml:space="preserve"> and FTP... but it does NOT have the code yet.</w:t>
       </w:r>
     </w:p>
     <w:p>
@@ -1565,13 +1839,23 @@
         </w:rPr>
         <w:t xml:space="preserve">Run </w:t>
       </w:r>
+      <w:proofErr w:type="spellStart"/>
       <w:r>
         <w:rPr>
           <w:rFonts w:ascii="Courier" w:hAnsi="Courier" w:cs="Segoe UI"/>
           <w:sz w:val="22"/>
           <w:szCs w:val="22"/>
         </w:rPr>
-        <w:t>git remote -v</w:t>
+        <w:t>git</w:t>
+      </w:r>
+      <w:proofErr w:type="spellEnd"/>
+      <w:r>
+        <w:rPr>
+          <w:rFonts w:ascii="Courier" w:hAnsi="Courier" w:cs="Segoe UI"/>
+          <w:sz w:val="22"/>
+          <w:szCs w:val="22"/>
+        </w:rPr>
+        <w:t xml:space="preserve"> remote -v</w:t>
       </w:r>
       <w:r>
         <w:rPr>
@@ -1655,16 +1939,46 @@
           <w:sz w:val="22"/>
           <w:szCs w:val="22"/>
         </w:rPr>
-        <w:t xml:space="preserve">Update package.json to </w:t>
-      </w:r>
-      <w:r>
-        <w:rPr>
-          <w:rFonts w:ascii="Segoe UI" w:hAnsi="Segoe UI" w:cs="Segoe UI"/>
-          <w:sz w:val="22"/>
-          <w:szCs w:val="22"/>
-        </w:rPr>
-        <w:t>include the node and npm</w:t>
-      </w:r>
+        <w:t xml:space="preserve">Update </w:t>
+      </w:r>
+      <w:proofErr w:type="spellStart"/>
+      <w:proofErr w:type="gramStart"/>
+      <w:r>
+        <w:rPr>
+          <w:rFonts w:ascii="Segoe UI" w:hAnsi="Segoe UI" w:cs="Segoe UI"/>
+          <w:sz w:val="22"/>
+          <w:szCs w:val="22"/>
+        </w:rPr>
+        <w:t>package.json</w:t>
+      </w:r>
+      <w:proofErr w:type="spellEnd"/>
+      <w:proofErr w:type="gramEnd"/>
+      <w:r>
+        <w:rPr>
+          <w:rFonts w:ascii="Segoe UI" w:hAnsi="Segoe UI" w:cs="Segoe UI"/>
+          <w:sz w:val="22"/>
+          <w:szCs w:val="22"/>
+        </w:rPr>
+        <w:t xml:space="preserve"> to </w:t>
+      </w:r>
+      <w:r>
+        <w:rPr>
+          <w:rFonts w:ascii="Segoe UI" w:hAnsi="Segoe UI" w:cs="Segoe UI"/>
+          <w:sz w:val="22"/>
+          <w:szCs w:val="22"/>
+        </w:rPr>
+        <w:t xml:space="preserve">include the node and </w:t>
+      </w:r>
+      <w:proofErr w:type="spellStart"/>
+      <w:r>
+        <w:rPr>
+          <w:rFonts w:ascii="Segoe UI" w:hAnsi="Segoe UI" w:cs="Segoe UI"/>
+          <w:sz w:val="22"/>
+          <w:szCs w:val="22"/>
+        </w:rPr>
+        <w:t>npm</w:t>
+      </w:r>
+      <w:proofErr w:type="spellEnd"/>
       <w:r>
         <w:rPr>
           <w:rFonts w:ascii="Segoe UI" w:hAnsi="Segoe UI" w:cs="Segoe UI"/>
@@ -1749,7 +2063,25 @@
           <w:sz w:val="22"/>
           <w:szCs w:val="22"/>
         </w:rPr>
-        <w:t xml:space="preserve"> web.config file to the project</w:t>
+        <w:t xml:space="preserve"> </w:t>
+      </w:r>
+      <w:proofErr w:type="spellStart"/>
+      <w:r>
+        <w:rPr>
+          <w:rFonts w:ascii="Segoe UI" w:hAnsi="Segoe UI" w:cs="Segoe UI"/>
+          <w:sz w:val="22"/>
+          <w:szCs w:val="22"/>
+        </w:rPr>
+        <w:t>web.config</w:t>
+      </w:r>
+      <w:proofErr w:type="spellEnd"/>
+      <w:r>
+        <w:rPr>
+          <w:rFonts w:ascii="Segoe UI" w:hAnsi="Segoe UI" w:cs="Segoe UI"/>
+          <w:sz w:val="22"/>
+          <w:szCs w:val="22"/>
+        </w:rPr>
+        <w:t xml:space="preserve"> file to the project</w:t>
       </w:r>
       <w:r>
         <w:rPr>
@@ -1773,7 +2105,25 @@
           <w:sz w:val="22"/>
           <w:szCs w:val="22"/>
         </w:rPr>
-        <w:t xml:space="preserve">This web.config file </w:t>
+        <w:t xml:space="preserve">This </w:t>
+      </w:r>
+      <w:proofErr w:type="spellStart"/>
+      <w:r>
+        <w:rPr>
+          <w:rFonts w:ascii="Segoe UI" w:hAnsi="Segoe UI" w:cs="Segoe UI"/>
+          <w:sz w:val="22"/>
+          <w:szCs w:val="22"/>
+        </w:rPr>
+        <w:t>web.config</w:t>
+      </w:r>
+      <w:proofErr w:type="spellEnd"/>
+      <w:r>
+        <w:rPr>
+          <w:rFonts w:ascii="Segoe UI" w:hAnsi="Segoe UI" w:cs="Segoe UI"/>
+          <w:sz w:val="22"/>
+          <w:szCs w:val="22"/>
+        </w:rPr>
+        <w:t xml:space="preserve"> file </w:t>
       </w:r>
       <w:r>
         <w:rPr>
@@ -1864,6 +2214,7 @@
         <w:ind w:left="360"/>
       </w:pPr>
       <w:r>
+        <w:lastRenderedPageBreak/>
         <w:t xml:space="preserve">     IIS or IIS Express.  For more information, visit:</w:t>
       </w:r>
     </w:p>
@@ -1933,520 +2284,520 @@
         <w:ind w:left="360"/>
       </w:pPr>
       <w:r>
+        <w:t xml:space="preserve">        &lt;handlers&gt;</w:t>
+      </w:r>
+    </w:p>
+    <w:p>
+      <w:pPr>
+        <w:pStyle w:val="Code"/>
+        <w:ind w:left="360"/>
+      </w:pPr>
+      <w:r>
+        <w:t xml:space="preserve">            &lt;!-- indicates that the app.js file is a node.js application to be handled by the iisnode module --&gt;</w:t>
+      </w:r>
+    </w:p>
+    <w:p>
+      <w:pPr>
+        <w:pStyle w:val="Code"/>
+        <w:ind w:left="360"/>
+      </w:pPr>
+      <w:r>
+        <w:t xml:space="preserve">            &lt;add name="iisnode" path="app.js" verb="*" modules="iisnode" /&gt;</w:t>
+      </w:r>
+    </w:p>
+    <w:p>
+      <w:pPr>
+        <w:pStyle w:val="Code"/>
+        <w:ind w:left="360"/>
+      </w:pPr>
+      <w:r>
+        <w:t xml:space="preserve">        &lt;/handlers&gt;</w:t>
+      </w:r>
+    </w:p>
+    <w:p>
+      <w:pPr>
+        <w:pStyle w:val="Code"/>
+        <w:ind w:left="360"/>
+      </w:pPr>
+      <w:r>
+        <w:t xml:space="preserve">        &lt;!-- Make sure error responses are left untouched --&gt;</w:t>
+      </w:r>
+    </w:p>
+    <w:p>
+      <w:pPr>
+        <w:pStyle w:val="Code"/>
+        <w:ind w:left="360"/>
+      </w:pPr>
+      <w:r>
+        <w:t xml:space="preserve">        &lt;httpErrors existingResponse="PassThrough" /&gt;</w:t>
+      </w:r>
+    </w:p>
+    <w:p>
+      <w:pPr>
+        <w:pStyle w:val="Code"/>
+        <w:ind w:left="360"/>
+      </w:pPr>
+      <w:r>
+        <w:t xml:space="preserve">        &lt;rewrite&gt;</w:t>
+      </w:r>
+    </w:p>
+    <w:p>
+      <w:pPr>
+        <w:pStyle w:val="Code"/>
+        <w:ind w:left="360"/>
+      </w:pPr>
+      <w:r>
+        <w:t xml:space="preserve">            &lt;rules&gt;</w:t>
+      </w:r>
+    </w:p>
+    <w:p>
+      <w:pPr>
+        <w:pStyle w:val="Code"/>
+        <w:ind w:left="360"/>
+      </w:pPr>
+      <w:r>
+        <w:t xml:space="preserve">                &lt;!-- Don't interfere with requests for logs --&gt;</w:t>
+      </w:r>
+    </w:p>
+    <w:p>
+      <w:pPr>
+        <w:pStyle w:val="Code"/>
+        <w:ind w:left="360"/>
+      </w:pPr>
+      <w:r>
+        <w:t xml:space="preserve">                &lt;rule name="LogFile" patternSyntax="ECMAScript" stopProcessing="true"&gt;</w:t>
+      </w:r>
+    </w:p>
+    <w:p>
+      <w:pPr>
+        <w:pStyle w:val="Code"/>
+        <w:ind w:left="360"/>
+      </w:pPr>
+      <w:r>
+        <w:t xml:space="preserve">                    &lt;match url="^[a-zA-Z0-9_\-]+\.js\.logs\/\d+\.txt$" /&gt;</w:t>
+      </w:r>
+    </w:p>
+    <w:p>
+      <w:pPr>
+        <w:pStyle w:val="Code"/>
+        <w:ind w:left="360"/>
+      </w:pPr>
+      <w:r>
+        <w:t xml:space="preserve">                &lt;/rule&gt;</w:t>
+      </w:r>
+    </w:p>
+    <w:p>
+      <w:pPr>
+        <w:pStyle w:val="Code"/>
+        <w:ind w:left="360"/>
+      </w:pPr>
+    </w:p>
+    <w:p>
+      <w:pPr>
+        <w:pStyle w:val="Code"/>
+        <w:ind w:left="360"/>
+      </w:pPr>
+      <w:r>
+        <w:t xml:space="preserve">                &lt;!-- Don't interfere with requests for node-inspector debugging --&gt;</w:t>
+      </w:r>
+    </w:p>
+    <w:p>
+      <w:pPr>
+        <w:pStyle w:val="Code"/>
+        <w:ind w:left="360"/>
+      </w:pPr>
+      <w:r>
+        <w:t xml:space="preserve">                &lt;rule name="NodeInspector" patternSyntax="ECMAScript" stopProcessing="true"&gt;</w:t>
+      </w:r>
+    </w:p>
+    <w:p>
+      <w:pPr>
+        <w:pStyle w:val="Code"/>
+        <w:ind w:left="360"/>
+      </w:pPr>
+      <w:r>
+        <w:t xml:space="preserve">                    &lt;match url="^server.js\/debug[\/]?" /&gt;</w:t>
+      </w:r>
+    </w:p>
+    <w:p>
+      <w:pPr>
+        <w:pStyle w:val="Code"/>
+        <w:ind w:left="360"/>
+      </w:pPr>
+      <w:r>
+        <w:t xml:space="preserve">                &lt;/rule&gt;</w:t>
+      </w:r>
+    </w:p>
+    <w:p>
+      <w:pPr>
+        <w:pStyle w:val="Code"/>
+        <w:ind w:left="360"/>
+      </w:pPr>
+    </w:p>
+    <w:p>
+      <w:pPr>
+        <w:pStyle w:val="Code"/>
+        <w:ind w:left="360"/>
+      </w:pPr>
+      <w:r>
+        <w:t xml:space="preserve">                &lt;!-- First we consider whether the incoming URL matches a physical file in the /public folder --&gt;</w:t>
+      </w:r>
+    </w:p>
+    <w:p>
+      <w:pPr>
+        <w:pStyle w:val="Code"/>
+        <w:ind w:left="360"/>
+      </w:pPr>
+      <w:r>
+        <w:t xml:space="preserve">                &lt;rule name="StaticContent"&gt;</w:t>
+      </w:r>
+    </w:p>
+    <w:p>
+      <w:pPr>
+        <w:pStyle w:val="Code"/>
+        <w:ind w:left="360"/>
+      </w:pPr>
+      <w:r>
+        <w:t xml:space="preserve">                    &lt;action type="Rewrite" url="public{REQUEST_URI}" /&gt;</w:t>
+      </w:r>
+    </w:p>
+    <w:p>
+      <w:pPr>
+        <w:pStyle w:val="Code"/>
+        <w:ind w:left="360"/>
+      </w:pPr>
+      <w:r>
+        <w:t xml:space="preserve">                &lt;/rule&gt;</w:t>
+      </w:r>
+    </w:p>
+    <w:p>
+      <w:pPr>
+        <w:pStyle w:val="Code"/>
+        <w:ind w:left="360"/>
+      </w:pPr>
+    </w:p>
+    <w:p>
+      <w:pPr>
+        <w:pStyle w:val="Code"/>
+        <w:ind w:left="360"/>
+      </w:pPr>
+      <w:r>
+        <w:t xml:space="preserve">                &lt;!-- All other URLs are mapped to the Node.js application entry point --&gt;</w:t>
+      </w:r>
+    </w:p>
+    <w:p>
+      <w:pPr>
+        <w:pStyle w:val="Code"/>
+        <w:ind w:left="360"/>
+      </w:pPr>
+      <w:r>
+        <w:t xml:space="preserve">                &lt;rule name="DynamicContent"&gt;</w:t>
+      </w:r>
+    </w:p>
+    <w:p>
+      <w:pPr>
+        <w:pStyle w:val="Code"/>
+        <w:ind w:left="360"/>
+      </w:pPr>
+      <w:r>
+        <w:t xml:space="preserve">                    &lt;conditions&gt;</w:t>
+      </w:r>
+    </w:p>
+    <w:p>
+      <w:pPr>
+        <w:pStyle w:val="Code"/>
+        <w:ind w:left="360"/>
+      </w:pPr>
+      <w:r>
+        <w:t xml:space="preserve">                        &lt;add input="{REQUEST_FILENAME}" matchType="IsFile" negate="True" /&gt;</w:t>
+      </w:r>
+    </w:p>
+    <w:p>
+      <w:pPr>
+        <w:pStyle w:val="Code"/>
+        <w:ind w:left="360"/>
+      </w:pPr>
+      <w:r>
+        <w:t xml:space="preserve">                    &lt;/conditions&gt;</w:t>
+      </w:r>
+    </w:p>
+    <w:p>
+      <w:pPr>
+        <w:pStyle w:val="Code"/>
+        <w:ind w:left="360"/>
+      </w:pPr>
+      <w:r>
+        <w:t xml:space="preserve">                    &lt;action type="Rewrite" url="app.js" /&gt;</w:t>
+      </w:r>
+    </w:p>
+    <w:p>
+      <w:pPr>
+        <w:pStyle w:val="Code"/>
+        <w:ind w:left="360"/>
+      </w:pPr>
+      <w:r>
+        <w:t xml:space="preserve">                &lt;/rule&gt;</w:t>
+      </w:r>
+    </w:p>
+    <w:p>
+      <w:pPr>
+        <w:pStyle w:val="Code"/>
+        <w:ind w:left="360"/>
+      </w:pPr>
+      <w:r>
+        <w:t xml:space="preserve">            &lt;/rules&gt;</w:t>
+      </w:r>
+    </w:p>
+    <w:p>
+      <w:pPr>
+        <w:pStyle w:val="Code"/>
+        <w:ind w:left="360"/>
+      </w:pPr>
+      <w:r>
+        <w:t xml:space="preserve">        &lt;/rewrite&gt;</w:t>
+      </w:r>
+    </w:p>
+    <w:p>
+      <w:pPr>
+        <w:pStyle w:val="Code"/>
+        <w:ind w:left="360"/>
+      </w:pPr>
+    </w:p>
+    <w:p>
+      <w:pPr>
+        <w:pStyle w:val="Code"/>
+        <w:ind w:left="360"/>
+      </w:pPr>
+      <w:r>
+        <w:t xml:space="preserve">        &lt;!-- You can control how Node is hosted within IIS using the following options --&gt;</w:t>
+      </w:r>
+    </w:p>
+    <w:p>
+      <w:pPr>
+        <w:pStyle w:val="Code"/>
+        <w:ind w:left="360"/>
+        <w:rPr>
+          <w:lang w:val="fr-CA"/>
+        </w:rPr>
+      </w:pPr>
+      <w:r>
+        <w:t xml:space="preserve">        </w:t>
+      </w:r>
+      <w:r>
+        <w:rPr>
+          <w:lang w:val="fr-CA"/>
+        </w:rPr>
+        <w:t>&lt;!--&lt;iisnode</w:t>
+      </w:r>
+    </w:p>
+    <w:p>
+      <w:pPr>
+        <w:pStyle w:val="Code"/>
+        <w:ind w:left="360"/>
+        <w:rPr>
+          <w:lang w:val="fr-CA"/>
+        </w:rPr>
+      </w:pPr>
+      <w:r>
+        <w:rPr>
+          <w:lang w:val="fr-CA"/>
+        </w:rPr>
+        <w:t xml:space="preserve">          node_env="%node_env%"</w:t>
+      </w:r>
+    </w:p>
+    <w:p>
+      <w:pPr>
+        <w:pStyle w:val="Code"/>
+        <w:ind w:left="360"/>
+        <w:rPr>
+          <w:lang w:val="fr-CA"/>
+        </w:rPr>
+      </w:pPr>
+      <w:r>
+        <w:rPr>
+          <w:lang w:val="fr-CA"/>
+        </w:rPr>
+        <w:t xml:space="preserve">          nodeProcessCommandLine="&amp;quot;%programfiles%\nodejs\node.exe&amp;quot;"</w:t>
+      </w:r>
+    </w:p>
+    <w:p>
+      <w:pPr>
+        <w:pStyle w:val="Code"/>
+        <w:ind w:left="360"/>
+        <w:rPr>
+          <w:lang w:val="fr-CA"/>
+        </w:rPr>
+      </w:pPr>
+      <w:r>
+        <w:rPr>
+          <w:lang w:val="fr-CA"/>
+        </w:rPr>
+        <w:t xml:space="preserve">          nodeProcessCountPerApplication="1"</w:t>
+      </w:r>
+    </w:p>
+    <w:p>
+      <w:pPr>
+        <w:pStyle w:val="Code"/>
+        <w:ind w:left="360"/>
+        <w:rPr>
+          <w:lang w:val="fr-CA"/>
+        </w:rPr>
+      </w:pPr>
+      <w:r>
+        <w:rPr>
+          <w:lang w:val="fr-CA"/>
+        </w:rPr>
+        <w:t xml:space="preserve">          maxConcurrentRequestsPerProcess="1024"</w:t>
+      </w:r>
+    </w:p>
+    <w:p>
+      <w:pPr>
+        <w:pStyle w:val="Code"/>
+        <w:ind w:left="360"/>
+        <w:rPr>
+          <w:lang w:val="fr-CA"/>
+        </w:rPr>
+      </w:pPr>
+      <w:r>
+        <w:rPr>
+          <w:lang w:val="fr-CA"/>
+        </w:rPr>
+        <w:t xml:space="preserve">          maxNamedPipeConnectionRetry="3"</w:t>
+      </w:r>
+    </w:p>
+    <w:p>
+      <w:pPr>
+        <w:pStyle w:val="Code"/>
+        <w:ind w:left="360"/>
+        <w:rPr>
+          <w:lang w:val="fr-CA"/>
+        </w:rPr>
+      </w:pPr>
+      <w:r>
+        <w:rPr>
+          <w:lang w:val="fr-CA"/>
+        </w:rPr>
+        <w:t xml:space="preserve">          namedPipeConnectionRetryDelay="2000"</w:t>
+      </w:r>
+    </w:p>
+    <w:p>
+      <w:pPr>
+        <w:pStyle w:val="Code"/>
+        <w:ind w:left="360"/>
+        <w:rPr>
+          <w:lang w:val="fr-CA"/>
+        </w:rPr>
+      </w:pPr>
+      <w:r>
+        <w:rPr>
+          <w:lang w:val="fr-CA"/>
+        </w:rPr>
+        <w:t xml:space="preserve">          maxNamedPipeConnectionPoolSize="512"</w:t>
+      </w:r>
+    </w:p>
+    <w:p>
+      <w:pPr>
+        <w:pStyle w:val="Code"/>
+        <w:ind w:left="360"/>
+      </w:pPr>
+      <w:r>
+        <w:rPr>
+          <w:lang w:val="fr-CA"/>
+        </w:rPr>
+        <w:t xml:space="preserve">          </w:t>
+      </w:r>
+      <w:r>
+        <w:t>maxNamedPipePooledConnectionAge="30000"</w:t>
+      </w:r>
+    </w:p>
+    <w:p>
+      <w:pPr>
+        <w:pStyle w:val="Code"/>
+        <w:ind w:left="360"/>
+      </w:pPr>
+      <w:r>
+        <w:t xml:space="preserve">          asyncCompletionThreadCount="0"</w:t>
+      </w:r>
+    </w:p>
+    <w:p>
+      <w:pPr>
+        <w:pStyle w:val="Code"/>
+        <w:ind w:left="360"/>
+      </w:pPr>
+      <w:r>
+        <w:t xml:space="preserve">          initialRequestBufferSize="4096"</w:t>
+      </w:r>
+    </w:p>
+    <w:p>
+      <w:pPr>
+        <w:pStyle w:val="Code"/>
+        <w:ind w:left="360"/>
+      </w:pPr>
+      <w:r>
+        <w:t xml:space="preserve">          maxRequestBufferSize="65536"</w:t>
+      </w:r>
+    </w:p>
+    <w:p>
+      <w:pPr>
+        <w:pStyle w:val="Code"/>
+        <w:ind w:left="360"/>
+      </w:pPr>
+      <w:r>
+        <w:t xml:space="preserve">          watchedFiles="*.js"</w:t>
+      </w:r>
+    </w:p>
+    <w:p>
+      <w:pPr>
+        <w:pStyle w:val="Code"/>
+        <w:ind w:left="360"/>
+      </w:pPr>
+      <w:r>
+        <w:t xml:space="preserve">          uncFileChangesPollingInterval="5000"</w:t>
+      </w:r>
+    </w:p>
+    <w:p>
+      <w:pPr>
+        <w:pStyle w:val="Code"/>
+        <w:ind w:left="360"/>
+      </w:pPr>
+      <w:r>
+        <w:t xml:space="preserve">          gracefulShutdownTimeout="60000"</w:t>
+      </w:r>
+    </w:p>
+    <w:p>
+      <w:pPr>
+        <w:pStyle w:val="Code"/>
+        <w:ind w:left="360"/>
+      </w:pPr>
+      <w:r>
+        <w:t xml:space="preserve">          loggingEnabled="true"</w:t>
+      </w:r>
+    </w:p>
+    <w:p>
+      <w:pPr>
+        <w:pStyle w:val="Code"/>
+        <w:ind w:left="360"/>
+      </w:pPr>
+      <w:r>
+        <w:t xml:space="preserve">          logDirectoryNameSuffix="logs"</w:t>
+      </w:r>
+    </w:p>
+    <w:p>
+      <w:pPr>
+        <w:pStyle w:val="Code"/>
+        <w:ind w:left="360"/>
+      </w:pPr>
+      <w:r>
+        <w:t xml:space="preserve">          debuggingEnabled="true"</w:t>
+      </w:r>
+    </w:p>
+    <w:p>
+      <w:pPr>
+        <w:pStyle w:val="Code"/>
+        <w:ind w:left="360"/>
+      </w:pPr>
+      <w:r>
         <w:lastRenderedPageBreak/>
-        <w:t xml:space="preserve">        &lt;handlers&gt;</w:t>
-      </w:r>
-    </w:p>
-    <w:p>
-      <w:pPr>
-        <w:pStyle w:val="Code"/>
-        <w:ind w:left="360"/>
-      </w:pPr>
-      <w:r>
-        <w:t xml:space="preserve">            &lt;!-- indicates that the app.js file is a node.js application to be handled by the iisnode module --&gt;</w:t>
-      </w:r>
-    </w:p>
-    <w:p>
-      <w:pPr>
-        <w:pStyle w:val="Code"/>
-        <w:ind w:left="360"/>
-      </w:pPr>
-      <w:r>
-        <w:t xml:space="preserve">            &lt;add name="iisnode" path="app.js" verb="*" modules="iisnode" /&gt;</w:t>
-      </w:r>
-    </w:p>
-    <w:p>
-      <w:pPr>
-        <w:pStyle w:val="Code"/>
-        <w:ind w:left="360"/>
-      </w:pPr>
-      <w:r>
-        <w:t xml:space="preserve">        &lt;/handlers&gt;</w:t>
-      </w:r>
-    </w:p>
-    <w:p>
-      <w:pPr>
-        <w:pStyle w:val="Code"/>
-        <w:ind w:left="360"/>
-      </w:pPr>
-      <w:r>
-        <w:t xml:space="preserve">        &lt;!-- Make sure error responses are left untouched --&gt;</w:t>
-      </w:r>
-    </w:p>
-    <w:p>
-      <w:pPr>
-        <w:pStyle w:val="Code"/>
-        <w:ind w:left="360"/>
-      </w:pPr>
-      <w:r>
-        <w:t xml:space="preserve">        &lt;httpErrors existingResponse="PassThrough" /&gt;</w:t>
-      </w:r>
-    </w:p>
-    <w:p>
-      <w:pPr>
-        <w:pStyle w:val="Code"/>
-        <w:ind w:left="360"/>
-      </w:pPr>
-      <w:r>
-        <w:t xml:space="preserve">        &lt;rewrite&gt;</w:t>
-      </w:r>
-    </w:p>
-    <w:p>
-      <w:pPr>
-        <w:pStyle w:val="Code"/>
-        <w:ind w:left="360"/>
-      </w:pPr>
-      <w:r>
-        <w:t xml:space="preserve">            &lt;rules&gt;</w:t>
-      </w:r>
-    </w:p>
-    <w:p>
-      <w:pPr>
-        <w:pStyle w:val="Code"/>
-        <w:ind w:left="360"/>
-      </w:pPr>
-      <w:r>
-        <w:t xml:space="preserve">                &lt;!-- Don't interfere with requests for logs --&gt;</w:t>
-      </w:r>
-    </w:p>
-    <w:p>
-      <w:pPr>
-        <w:pStyle w:val="Code"/>
-        <w:ind w:left="360"/>
-      </w:pPr>
-      <w:r>
-        <w:t xml:space="preserve">                &lt;rule name="LogFile" patternSyntax="ECMAScript" stopProcessing="true"&gt;</w:t>
-      </w:r>
-    </w:p>
-    <w:p>
-      <w:pPr>
-        <w:pStyle w:val="Code"/>
-        <w:ind w:left="360"/>
-      </w:pPr>
-      <w:r>
-        <w:t xml:space="preserve">                    &lt;match url="^[a-zA-Z0-9_\-]+\.js\.logs\/\d+\.txt$" /&gt;</w:t>
-      </w:r>
-    </w:p>
-    <w:p>
-      <w:pPr>
-        <w:pStyle w:val="Code"/>
-        <w:ind w:left="360"/>
-      </w:pPr>
-      <w:r>
-        <w:t xml:space="preserve">                &lt;/rule&gt;</w:t>
-      </w:r>
-    </w:p>
-    <w:p>
-      <w:pPr>
-        <w:pStyle w:val="Code"/>
-        <w:ind w:left="360"/>
-      </w:pPr>
-    </w:p>
-    <w:p>
-      <w:pPr>
-        <w:pStyle w:val="Code"/>
-        <w:ind w:left="360"/>
-      </w:pPr>
-      <w:r>
-        <w:t xml:space="preserve">                &lt;!-- Don't interfere with requests for node-inspector debugging --&gt;</w:t>
-      </w:r>
-    </w:p>
-    <w:p>
-      <w:pPr>
-        <w:pStyle w:val="Code"/>
-        <w:ind w:left="360"/>
-      </w:pPr>
-      <w:r>
-        <w:t xml:space="preserve">                &lt;rule name="NodeInspector" patternSyntax="ECMAScript" stopProcessing="true"&gt;</w:t>
-      </w:r>
-    </w:p>
-    <w:p>
-      <w:pPr>
-        <w:pStyle w:val="Code"/>
-        <w:ind w:left="360"/>
-      </w:pPr>
-      <w:r>
-        <w:t xml:space="preserve">                    &lt;match url="^server.js\/debug[\/]?" /&gt;</w:t>
-      </w:r>
-    </w:p>
-    <w:p>
-      <w:pPr>
-        <w:pStyle w:val="Code"/>
-        <w:ind w:left="360"/>
-      </w:pPr>
-      <w:r>
-        <w:t xml:space="preserve">                &lt;/rule&gt;</w:t>
-      </w:r>
-    </w:p>
-    <w:p>
-      <w:pPr>
-        <w:pStyle w:val="Code"/>
-        <w:ind w:left="360"/>
-      </w:pPr>
-    </w:p>
-    <w:p>
-      <w:pPr>
-        <w:pStyle w:val="Code"/>
-        <w:ind w:left="360"/>
-      </w:pPr>
-      <w:r>
-        <w:t xml:space="preserve">                &lt;!-- First we consider whether the incoming URL matches a physical file in the /public folder --&gt;</w:t>
-      </w:r>
-    </w:p>
-    <w:p>
-      <w:pPr>
-        <w:pStyle w:val="Code"/>
-        <w:ind w:left="360"/>
-      </w:pPr>
-      <w:r>
-        <w:t xml:space="preserve">                &lt;rule name="StaticContent"&gt;</w:t>
-      </w:r>
-    </w:p>
-    <w:p>
-      <w:pPr>
-        <w:pStyle w:val="Code"/>
-        <w:ind w:left="360"/>
-      </w:pPr>
-      <w:r>
-        <w:t xml:space="preserve">                    &lt;action type="Rewrite" url="public{REQUEST_URI}" /&gt;</w:t>
-      </w:r>
-    </w:p>
-    <w:p>
-      <w:pPr>
-        <w:pStyle w:val="Code"/>
-        <w:ind w:left="360"/>
-      </w:pPr>
-      <w:r>
-        <w:t xml:space="preserve">                &lt;/rule&gt;</w:t>
-      </w:r>
-    </w:p>
-    <w:p>
-      <w:pPr>
-        <w:pStyle w:val="Code"/>
-        <w:ind w:left="360"/>
-      </w:pPr>
-    </w:p>
-    <w:p>
-      <w:pPr>
-        <w:pStyle w:val="Code"/>
-        <w:ind w:left="360"/>
-      </w:pPr>
-      <w:r>
-        <w:t xml:space="preserve">                &lt;!-- All other URLs are mapped to the Node.js application entry point --&gt;</w:t>
-      </w:r>
-    </w:p>
-    <w:p>
-      <w:pPr>
-        <w:pStyle w:val="Code"/>
-        <w:ind w:left="360"/>
-      </w:pPr>
-      <w:r>
-        <w:t xml:space="preserve">                &lt;rule name="DynamicContent"&gt;</w:t>
-      </w:r>
-    </w:p>
-    <w:p>
-      <w:pPr>
-        <w:pStyle w:val="Code"/>
-        <w:ind w:left="360"/>
-      </w:pPr>
-      <w:r>
-        <w:t xml:space="preserve">                    &lt;conditions&gt;</w:t>
-      </w:r>
-    </w:p>
-    <w:p>
-      <w:pPr>
-        <w:pStyle w:val="Code"/>
-        <w:ind w:left="360"/>
-      </w:pPr>
-      <w:r>
-        <w:t xml:space="preserve">                        &lt;add input="{REQUEST_FILENAME}" matchType="IsFile" negate="True" /&gt;</w:t>
-      </w:r>
-    </w:p>
-    <w:p>
-      <w:pPr>
-        <w:pStyle w:val="Code"/>
-        <w:ind w:left="360"/>
-      </w:pPr>
-      <w:r>
-        <w:t xml:space="preserve">                    &lt;/conditions&gt;</w:t>
-      </w:r>
-    </w:p>
-    <w:p>
-      <w:pPr>
-        <w:pStyle w:val="Code"/>
-        <w:ind w:left="360"/>
-      </w:pPr>
-      <w:r>
-        <w:t xml:space="preserve">                    &lt;action type="Rewrite" url="app.js" /&gt;</w:t>
-      </w:r>
-    </w:p>
-    <w:p>
-      <w:pPr>
-        <w:pStyle w:val="Code"/>
-        <w:ind w:left="360"/>
-      </w:pPr>
-      <w:r>
-        <w:t xml:space="preserve">                &lt;/rule&gt;</w:t>
-      </w:r>
-    </w:p>
-    <w:p>
-      <w:pPr>
-        <w:pStyle w:val="Code"/>
-        <w:ind w:left="360"/>
-      </w:pPr>
-      <w:r>
-        <w:t xml:space="preserve">            &lt;/rules&gt;</w:t>
-      </w:r>
-    </w:p>
-    <w:p>
-      <w:pPr>
-        <w:pStyle w:val="Code"/>
-        <w:ind w:left="360"/>
-      </w:pPr>
-      <w:r>
-        <w:t xml:space="preserve">        &lt;/rewrite&gt;</w:t>
-      </w:r>
-    </w:p>
-    <w:p>
-      <w:pPr>
-        <w:pStyle w:val="Code"/>
-        <w:ind w:left="360"/>
-      </w:pPr>
-    </w:p>
-    <w:p>
-      <w:pPr>
-        <w:pStyle w:val="Code"/>
-        <w:ind w:left="360"/>
-      </w:pPr>
-      <w:r>
-        <w:t xml:space="preserve">        &lt;!-- You can control how Node is hosted within IIS using the following options --&gt;</w:t>
-      </w:r>
-    </w:p>
-    <w:p>
-      <w:pPr>
-        <w:pStyle w:val="Code"/>
-        <w:ind w:left="360"/>
-        <w:rPr>
-          <w:lang w:val="fr-CA"/>
-        </w:rPr>
-      </w:pPr>
-      <w:r>
-        <w:t xml:space="preserve">        </w:t>
-      </w:r>
-      <w:r>
-        <w:rPr>
-          <w:lang w:val="fr-CA"/>
-        </w:rPr>
-        <w:t>&lt;!--&lt;iisnode</w:t>
-      </w:r>
-    </w:p>
-    <w:p>
-      <w:pPr>
-        <w:pStyle w:val="Code"/>
-        <w:ind w:left="360"/>
-        <w:rPr>
-          <w:lang w:val="fr-CA"/>
-        </w:rPr>
-      </w:pPr>
-      <w:r>
-        <w:rPr>
-          <w:lang w:val="fr-CA"/>
-        </w:rPr>
-        <w:t xml:space="preserve">          node_env="%node_env%"</w:t>
-      </w:r>
-    </w:p>
-    <w:p>
-      <w:pPr>
-        <w:pStyle w:val="Code"/>
-        <w:ind w:left="360"/>
-        <w:rPr>
-          <w:lang w:val="fr-CA"/>
-        </w:rPr>
-      </w:pPr>
-      <w:r>
-        <w:rPr>
-          <w:lang w:val="fr-CA"/>
-        </w:rPr>
-        <w:t xml:space="preserve">          nodeProcessCommandLine="&amp;quot;%programfiles%\nodejs\node.exe&amp;quot;"</w:t>
-      </w:r>
-    </w:p>
-    <w:p>
-      <w:pPr>
-        <w:pStyle w:val="Code"/>
-        <w:ind w:left="360"/>
-        <w:rPr>
-          <w:lang w:val="fr-CA"/>
-        </w:rPr>
-      </w:pPr>
-      <w:r>
-        <w:rPr>
-          <w:lang w:val="fr-CA"/>
-        </w:rPr>
-        <w:t xml:space="preserve">          nodeProcessCountPerApplication="1"</w:t>
-      </w:r>
-    </w:p>
-    <w:p>
-      <w:pPr>
-        <w:pStyle w:val="Code"/>
-        <w:ind w:left="360"/>
-        <w:rPr>
-          <w:lang w:val="fr-CA"/>
-        </w:rPr>
-      </w:pPr>
-      <w:r>
-        <w:rPr>
-          <w:lang w:val="fr-CA"/>
-        </w:rPr>
-        <w:t xml:space="preserve">          maxConcurrentRequestsPerProcess="1024"</w:t>
-      </w:r>
-    </w:p>
-    <w:p>
-      <w:pPr>
-        <w:pStyle w:val="Code"/>
-        <w:ind w:left="360"/>
-        <w:rPr>
-          <w:lang w:val="fr-CA"/>
-        </w:rPr>
-      </w:pPr>
-      <w:r>
-        <w:rPr>
-          <w:lang w:val="fr-CA"/>
-        </w:rPr>
-        <w:t xml:space="preserve">          maxNamedPipeConnectionRetry="3"</w:t>
-      </w:r>
-    </w:p>
-    <w:p>
-      <w:pPr>
-        <w:pStyle w:val="Code"/>
-        <w:ind w:left="360"/>
-        <w:rPr>
-          <w:lang w:val="fr-CA"/>
-        </w:rPr>
-      </w:pPr>
-      <w:r>
-        <w:rPr>
-          <w:lang w:val="fr-CA"/>
-        </w:rPr>
-        <w:t xml:space="preserve">          namedPipeConnectionRetryDelay="2000"</w:t>
-      </w:r>
-    </w:p>
-    <w:p>
-      <w:pPr>
-        <w:pStyle w:val="Code"/>
-        <w:ind w:left="360"/>
-        <w:rPr>
-          <w:lang w:val="fr-CA"/>
-        </w:rPr>
-      </w:pPr>
-      <w:r>
-        <w:rPr>
-          <w:lang w:val="fr-CA"/>
-        </w:rPr>
-        <w:t xml:space="preserve">          maxNamedPipeConnectionPoolSize="512"</w:t>
-      </w:r>
-    </w:p>
-    <w:p>
-      <w:pPr>
-        <w:pStyle w:val="Code"/>
-        <w:ind w:left="360"/>
-      </w:pPr>
-      <w:r>
-        <w:rPr>
-          <w:lang w:val="fr-CA"/>
-        </w:rPr>
-        <w:t xml:space="preserve">          </w:t>
-      </w:r>
-      <w:r>
-        <w:t>maxNamedPipePooledConnectionAge="30000"</w:t>
-      </w:r>
-    </w:p>
-    <w:p>
-      <w:pPr>
-        <w:pStyle w:val="Code"/>
-        <w:ind w:left="360"/>
-      </w:pPr>
-      <w:r>
-        <w:t xml:space="preserve">          asyncCompletionThreadCount="0"</w:t>
-      </w:r>
-    </w:p>
-    <w:p>
-      <w:pPr>
-        <w:pStyle w:val="Code"/>
-        <w:ind w:left="360"/>
-      </w:pPr>
-      <w:r>
-        <w:t xml:space="preserve">          initialRequestBufferSize="4096"</w:t>
-      </w:r>
-    </w:p>
-    <w:p>
-      <w:pPr>
-        <w:pStyle w:val="Code"/>
-        <w:ind w:left="360"/>
-      </w:pPr>
-      <w:r>
-        <w:t xml:space="preserve">          maxRequestBufferSize="65536"</w:t>
-      </w:r>
-    </w:p>
-    <w:p>
-      <w:pPr>
-        <w:pStyle w:val="Code"/>
-        <w:ind w:left="360"/>
-      </w:pPr>
-      <w:r>
-        <w:t xml:space="preserve">          watchedFiles="*.js"</w:t>
-      </w:r>
-    </w:p>
-    <w:p>
-      <w:pPr>
-        <w:pStyle w:val="Code"/>
-        <w:ind w:left="360"/>
-      </w:pPr>
-      <w:r>
-        <w:t xml:space="preserve">          uncFileChangesPollingInterval="5000"</w:t>
-      </w:r>
-    </w:p>
-    <w:p>
-      <w:pPr>
-        <w:pStyle w:val="Code"/>
-        <w:ind w:left="360"/>
-      </w:pPr>
-      <w:r>
-        <w:t xml:space="preserve">          gracefulShutdownTimeout="60000"</w:t>
-      </w:r>
-    </w:p>
-    <w:p>
-      <w:pPr>
-        <w:pStyle w:val="Code"/>
-        <w:ind w:left="360"/>
-      </w:pPr>
-      <w:r>
-        <w:t xml:space="preserve">          loggingEnabled="true"</w:t>
-      </w:r>
-    </w:p>
-    <w:p>
-      <w:pPr>
-        <w:pStyle w:val="Code"/>
-        <w:ind w:left="360"/>
-      </w:pPr>
-      <w:r>
-        <w:t xml:space="preserve">          logDirectoryNameSuffix="logs"</w:t>
-      </w:r>
-    </w:p>
-    <w:p>
-      <w:pPr>
-        <w:pStyle w:val="Code"/>
-        <w:ind w:left="360"/>
-      </w:pPr>
-      <w:r>
-        <w:t xml:space="preserve">          debuggingEnabled="true"</w:t>
-      </w:r>
-    </w:p>
-    <w:p>
-      <w:pPr>
-        <w:pStyle w:val="Code"/>
-        <w:ind w:left="360"/>
-      </w:pPr>
-      <w:r>
         <w:t xml:space="preserve">          debuggerPortRange="5058-6058"</w:t>
       </w:r>
     </w:p>
@@ -2519,7 +2870,6 @@
         <w:ind w:left="360"/>
       </w:pPr>
       <w:r>
-        <w:lastRenderedPageBreak/>
         <w:t xml:space="preserve">          promoteServerVars=""</w:t>
       </w:r>
     </w:p>
@@ -2619,7 +2969,43 @@
           <w:sz w:val="22"/>
           <w:szCs w:val="22"/>
         </w:rPr>
-        <w:t xml:space="preserve"> the way we bootup the server to accommodate Azure's iisnode which import</w:t>
+        <w:t xml:space="preserve"> the way we </w:t>
+      </w:r>
+      <w:proofErr w:type="spellStart"/>
+      <w:r>
+        <w:rPr>
+          <w:rFonts w:ascii="Segoe UI" w:hAnsi="Segoe UI" w:cs="Segoe UI"/>
+          <w:sz w:val="22"/>
+          <w:szCs w:val="22"/>
+        </w:rPr>
+        <w:t>bootup</w:t>
+      </w:r>
+      <w:proofErr w:type="spellEnd"/>
+      <w:r>
+        <w:rPr>
+          <w:rFonts w:ascii="Segoe UI" w:hAnsi="Segoe UI" w:cs="Segoe UI"/>
+          <w:sz w:val="22"/>
+          <w:szCs w:val="22"/>
+        </w:rPr>
+        <w:t xml:space="preserve"> the server to accommodate Azure's </w:t>
+      </w:r>
+      <w:proofErr w:type="spellStart"/>
+      <w:r>
+        <w:rPr>
+          <w:rFonts w:ascii="Segoe UI" w:hAnsi="Segoe UI" w:cs="Segoe UI"/>
+          <w:sz w:val="22"/>
+          <w:szCs w:val="22"/>
+        </w:rPr>
+        <w:t>iisnode</w:t>
+      </w:r>
+      <w:proofErr w:type="spellEnd"/>
+      <w:r>
+        <w:rPr>
+          <w:rFonts w:ascii="Segoe UI" w:hAnsi="Segoe UI" w:cs="Segoe UI"/>
+          <w:sz w:val="22"/>
+          <w:szCs w:val="22"/>
+        </w:rPr>
+        <w:t xml:space="preserve"> which import</w:t>
       </w:r>
       <w:r>
         <w:rPr>
@@ -2968,37 +3354,167 @@
         </w:rPr>
         <w:t xml:space="preserve"> are ready to deploy. Add code to the local repository with </w:t>
       </w:r>
+      <w:proofErr w:type="spellStart"/>
       <w:r>
         <w:rPr>
           <w:rFonts w:ascii="Courier" w:hAnsi="Courier" w:cs="Segoe UI"/>
           <w:sz w:val="22"/>
           <w:szCs w:val="22"/>
         </w:rPr>
+        <w:t>git</w:t>
+      </w:r>
+      <w:proofErr w:type="spellEnd"/>
+      <w:r>
+        <w:rPr>
+          <w:rFonts w:ascii="Courier" w:hAnsi="Courier" w:cs="Segoe UI"/>
+          <w:sz w:val="22"/>
+          <w:szCs w:val="22"/>
+        </w:rPr>
+        <w:t xml:space="preserve"> </w:t>
+      </w:r>
+      <w:proofErr w:type="gramStart"/>
+      <w:r>
+        <w:rPr>
+          <w:rFonts w:ascii="Courier" w:hAnsi="Courier" w:cs="Segoe UI"/>
+          <w:sz w:val="22"/>
+          <w:szCs w:val="22"/>
+        </w:rPr>
+        <w:t>add .</w:t>
+      </w:r>
+      <w:proofErr w:type="gramEnd"/>
+      <w:r>
+        <w:rPr>
+          <w:rFonts w:ascii="Segoe UI" w:hAnsi="Segoe UI" w:cs="Segoe UI"/>
+          <w:sz w:val="22"/>
+          <w:szCs w:val="22"/>
+        </w:rPr>
+        <w:t xml:space="preserve"> and </w:t>
+      </w:r>
+      <w:proofErr w:type="spellStart"/>
+      <w:r>
+        <w:rPr>
+          <w:rFonts w:ascii="Courier" w:hAnsi="Courier" w:cs="Segoe UI"/>
+          <w:sz w:val="22"/>
+          <w:szCs w:val="22"/>
+        </w:rPr>
+        <w:t>git</w:t>
+      </w:r>
+      <w:proofErr w:type="spellEnd"/>
+      <w:r>
+        <w:rPr>
+          <w:rFonts w:ascii="Courier" w:hAnsi="Courier" w:cs="Segoe UI"/>
+          <w:sz w:val="22"/>
+          <w:szCs w:val="22"/>
+        </w:rPr>
+        <w:t xml:space="preserve"> commit -m 'initial commit'</w:t>
+      </w:r>
+      <w:r>
+        <w:rPr>
+          <w:rFonts w:ascii="Segoe UI" w:hAnsi="Segoe UI" w:cs="Segoe UI"/>
+          <w:sz w:val="22"/>
+          <w:szCs w:val="22"/>
+        </w:rPr>
+        <w:t>... and deploy by pushing code to Azure:</w:t>
+      </w:r>
+      <w:r>
+        <w:rPr>
+          <w:rFonts w:ascii="Segoe UI" w:hAnsi="Segoe UI" w:cs="Segoe UI"/>
+          <w:sz w:val="22"/>
+          <w:szCs w:val="22"/>
+        </w:rPr>
+        <w:br/>
+      </w:r>
+    </w:p>
+    <w:p>
+      <w:pPr>
+        <w:pStyle w:val="Code"/>
+        <w:ind w:left="360"/>
+      </w:pPr>
+      <w:r>
+        <w:t xml:space="preserve">$ </w:t>
+      </w:r>
+      <w:r>
         <w:t>git add .</w:t>
       </w:r>
-      <w:r>
-        <w:rPr>
-          <w:rFonts w:ascii="Segoe UI" w:hAnsi="Segoe UI" w:cs="Segoe UI"/>
-          <w:sz w:val="22"/>
-          <w:szCs w:val="22"/>
-        </w:rPr>
-        <w:t xml:space="preserve"> and </w:t>
-      </w:r>
-      <w:r>
-        <w:rPr>
-          <w:rFonts w:ascii="Courier" w:hAnsi="Courier" w:cs="Segoe UI"/>
-          <w:sz w:val="22"/>
-          <w:szCs w:val="22"/>
-        </w:rPr>
-        <w:t>git commit -m 'initial commit'</w:t>
-      </w:r>
-      <w:r>
-        <w:rPr>
-          <w:rFonts w:ascii="Segoe UI" w:hAnsi="Segoe UI" w:cs="Segoe UI"/>
-          <w:sz w:val="22"/>
-          <w:szCs w:val="22"/>
-        </w:rPr>
-        <w:t>... and deploy by pushing code to Azure:</w:t>
+    </w:p>
+    <w:p>
+      <w:pPr>
+        <w:pStyle w:val="Code"/>
+        <w:ind w:left="360"/>
+      </w:pPr>
+      <w:r>
+        <w:t>$ git commit –m ‘initial commit’</w:t>
+      </w:r>
+    </w:p>
+    <w:p>
+      <w:pPr>
+        <w:pStyle w:val="Code"/>
+        <w:ind w:left="360"/>
+      </w:pPr>
+      <w:r>
+        <w:t xml:space="preserve">$ </w:t>
+      </w:r>
+      <w:r>
+        <w:t>git push azure master</w:t>
+      </w:r>
+    </w:p>
+    <w:p>
+      <w:pPr>
+        <w:spacing w:before="220"/>
+        <w:rPr>
+          <w:rFonts w:ascii="Segoe UI" w:hAnsi="Segoe UI" w:cs="Segoe UI"/>
+          <w:sz w:val="22"/>
+          <w:szCs w:val="22"/>
+        </w:rPr>
+      </w:pPr>
+      <w:r>
+        <w:rPr>
+          <w:rFonts w:ascii="Segoe UI" w:hAnsi="Segoe UI" w:cs="Segoe UI"/>
+          <w:sz w:val="22"/>
+          <w:szCs w:val="22"/>
+        </w:rPr>
+        <w:lastRenderedPageBreak/>
+        <w:t>When you m</w:t>
+      </w:r>
+      <w:r>
+        <w:rPr>
+          <w:rFonts w:ascii="Segoe UI" w:hAnsi="Segoe UI" w:cs="Segoe UI"/>
+          <w:sz w:val="22"/>
+          <w:szCs w:val="22"/>
+        </w:rPr>
+        <w:t xml:space="preserve">ake a change to the code and want to re-deploy, you </w:t>
+      </w:r>
+      <w:r>
+        <w:rPr>
+          <w:rFonts w:ascii="Segoe UI" w:hAnsi="Segoe UI" w:cs="Segoe UI"/>
+          <w:sz w:val="22"/>
+          <w:szCs w:val="22"/>
+        </w:rPr>
+        <w:t xml:space="preserve">only </w:t>
+      </w:r>
+      <w:r>
+        <w:rPr>
+          <w:rFonts w:ascii="Segoe UI" w:hAnsi="Segoe UI" w:cs="Segoe UI"/>
+          <w:sz w:val="22"/>
+          <w:szCs w:val="22"/>
+        </w:rPr>
+        <w:t xml:space="preserve">need to execute </w:t>
+      </w:r>
+      <w:r>
+        <w:rPr>
+          <w:rFonts w:ascii="Segoe UI" w:hAnsi="Segoe UI" w:cs="Segoe UI"/>
+          <w:sz w:val="22"/>
+          <w:szCs w:val="22"/>
+        </w:rPr>
+        <w:t>the following</w:t>
+      </w:r>
+      <w:r>
+        <w:rPr>
+          <w:rFonts w:ascii="Segoe UI" w:hAnsi="Segoe UI" w:cs="Segoe UI"/>
+          <w:sz w:val="22"/>
+          <w:szCs w:val="22"/>
+        </w:rPr>
+        <w:t xml:space="preserve"> commands:</w:t>
       </w:r>
       <w:r>
         <w:rPr>
@@ -3015,9 +3531,6 @@
         <w:ind w:left="360"/>
       </w:pPr>
       <w:r>
-        <w:t xml:space="preserve">$ </w:t>
-      </w:r>
-      <w:r>
         <w:t>git add .</w:t>
       </w:r>
     </w:p>
@@ -3027,17 +3540,14 @@
         <w:ind w:left="360"/>
       </w:pPr>
       <w:r>
-        <w:t>$ git commit –m ‘initial commit’</w:t>
-      </w:r>
-    </w:p>
-    <w:p>
-      <w:pPr>
-        <w:pStyle w:val="Code"/>
-        <w:ind w:left="360"/>
-      </w:pPr>
-      <w:r>
-        <w:t xml:space="preserve">$ </w:t>
-      </w:r>
+        <w:t>git commit -m 'changes'</w:t>
+      </w:r>
+    </w:p>
+    <w:p>
+      <w:pPr>
+        <w:pStyle w:val="Code"/>
+        <w:ind w:left="360"/>
+      </w:pPr>
       <w:r>
         <w:t>git push azure master</w:t>
       </w:r>
@@ -3057,100 +3567,6 @@
           <w:sz w:val="22"/>
           <w:szCs w:val="22"/>
         </w:rPr>
-        <w:t>When you m</w:t>
-      </w:r>
-      <w:r>
-        <w:rPr>
-          <w:rFonts w:ascii="Segoe UI" w:hAnsi="Segoe UI" w:cs="Segoe UI"/>
-          <w:sz w:val="22"/>
-          <w:szCs w:val="22"/>
-        </w:rPr>
-        <w:t xml:space="preserve">ake a change to the code and want to re-deploy, you </w:t>
-      </w:r>
-      <w:r>
-        <w:rPr>
-          <w:rFonts w:ascii="Segoe UI" w:hAnsi="Segoe UI" w:cs="Segoe UI"/>
-          <w:sz w:val="22"/>
-          <w:szCs w:val="22"/>
-        </w:rPr>
-        <w:t xml:space="preserve">only </w:t>
-      </w:r>
-      <w:r>
-        <w:rPr>
-          <w:rFonts w:ascii="Segoe UI" w:hAnsi="Segoe UI" w:cs="Segoe UI"/>
-          <w:sz w:val="22"/>
-          <w:szCs w:val="22"/>
-        </w:rPr>
-        <w:t xml:space="preserve">need to execute </w:t>
-      </w:r>
-      <w:r>
-        <w:rPr>
-          <w:rFonts w:ascii="Segoe UI" w:hAnsi="Segoe UI" w:cs="Segoe UI"/>
-          <w:sz w:val="22"/>
-          <w:szCs w:val="22"/>
-        </w:rPr>
-        <w:t>the following</w:t>
-      </w:r>
-      <w:r>
-        <w:rPr>
-          <w:rFonts w:ascii="Segoe UI" w:hAnsi="Segoe UI" w:cs="Segoe UI"/>
-          <w:sz w:val="22"/>
-          <w:szCs w:val="22"/>
-        </w:rPr>
-        <w:t xml:space="preserve"> commands:</w:t>
-      </w:r>
-      <w:r>
-        <w:rPr>
-          <w:rFonts w:ascii="Segoe UI" w:hAnsi="Segoe UI" w:cs="Segoe UI"/>
-          <w:sz w:val="22"/>
-          <w:szCs w:val="22"/>
-        </w:rPr>
-        <w:br/>
-      </w:r>
-    </w:p>
-    <w:p>
-      <w:pPr>
-        <w:pStyle w:val="Code"/>
-        <w:ind w:left="360"/>
-      </w:pPr>
-      <w:r>
-        <w:t>git add .</w:t>
-      </w:r>
-    </w:p>
-    <w:p>
-      <w:pPr>
-        <w:pStyle w:val="Code"/>
-        <w:ind w:left="360"/>
-      </w:pPr>
-      <w:r>
-        <w:t>git commit -m 'changes'</w:t>
-      </w:r>
-    </w:p>
-    <w:p>
-      <w:pPr>
-        <w:pStyle w:val="Code"/>
-        <w:ind w:left="360"/>
-      </w:pPr>
-      <w:r>
-        <w:t>git push azure master</w:t>
-      </w:r>
-    </w:p>
-    <w:p>
-      <w:pPr>
-        <w:spacing w:before="220"/>
-        <w:rPr>
-          <w:rFonts w:ascii="Segoe UI" w:hAnsi="Segoe UI" w:cs="Segoe UI"/>
-          <w:sz w:val="22"/>
-          <w:szCs w:val="22"/>
-        </w:rPr>
-      </w:pPr>
-      <w:r>
-        <w:rPr>
-          <w:rFonts w:ascii="Segoe UI" w:hAnsi="Segoe UI" w:cs="Segoe UI"/>
-          <w:sz w:val="22"/>
-          <w:szCs w:val="22"/>
-        </w:rPr>
-        <w:lastRenderedPageBreak/>
         <w:t>Open you</w:t>
       </w:r>
       <w:r>
@@ -3210,7 +3626,7 @@
                     <pic:cNvPicPr/>
                   </pic:nvPicPr>
                   <pic:blipFill rotWithShape="1">
-                    <a:blip r:embed="rId13">
+                    <a:blip r:embed="rId12">
                       <a:extLst>
                         <a:ext uri="{28A0092B-C50C-407E-A947-70E740481C1C}">
                           <a14:useLocalDpi xmlns:a14="http://schemas.microsoft.com/office/drawing/2010/main" val="0"/>
@@ -5522,7 +5938,7 @@
       </w:pPr>
     </w:pPrDefault>
   </w:docDefaults>
-  <w:latentStyles w:defLockedState="0" w:defUIPriority="99" w:defSemiHidden="0" w:defUnhideWhenUsed="0" w:defQFormat="0" w:count="380">
+  <w:latentStyles w:defLockedState="0" w:defUIPriority="99" w:defSemiHidden="0" w:defUnhideWhenUsed="0" w:defQFormat="0" w:count="382">
     <w:lsdException w:name="Normal" w:uiPriority="0" w:qFormat="1"/>
     <w:lsdException w:name="heading 1" w:uiPriority="9" w:qFormat="1"/>
     <w:lsdException w:name="heading 2" w:semiHidden="1" w:uiPriority="9" w:unhideWhenUsed="1" w:qFormat="1"/>
@@ -5628,7 +6044,6 @@
     <w:lsdException w:name="HTML Sample" w:semiHidden="1" w:unhideWhenUsed="1"/>
     <w:lsdException w:name="HTML Typewriter" w:semiHidden="1" w:unhideWhenUsed="1"/>
     <w:lsdException w:name="HTML Variable" w:semiHidden="1" w:unhideWhenUsed="1"/>
-    <w:lsdException w:name="Normal Table" w:semiHidden="1" w:unhideWhenUsed="1"/>
     <w:lsdException w:name="annotation subject" w:semiHidden="1" w:unhideWhenUsed="1"/>
     <w:lsdException w:name="No List" w:semiHidden="1" w:unhideWhenUsed="1"/>
     <w:lsdException w:name="Outline List 1" w:semiHidden="1" w:unhideWhenUsed="1"/>
@@ -5674,11 +6089,9 @@
     <w:lsdException w:name="Table Subtle 1" w:semiHidden="1" w:unhideWhenUsed="1"/>
     <w:lsdException w:name="Table Subtle 2" w:semiHidden="1" w:unhideWhenUsed="1"/>
     <w:lsdException w:name="Table Web 1" w:semiHidden="1" w:unhideWhenUsed="1"/>
-    <w:lsdException w:name="Table Web 2" w:semiHidden="1" w:unhideWhenUsed="1"/>
     <w:lsdException w:name="Table Web 3" w:semiHidden="1" w:unhideWhenUsed="1"/>
     <w:lsdException w:name="Balloon Text" w:semiHidden="1" w:unhideWhenUsed="1"/>
     <w:lsdException w:name="Table Grid" w:uiPriority="39"/>
-    <w:lsdException w:name="Table Theme" w:semiHidden="1" w:unhideWhenUsed="1"/>
     <w:lsdException w:name="Placeholder Text" w:semiHidden="1"/>
     <w:lsdException w:name="No Spacing" w:uiPriority="1" w:qFormat="1"/>
     <w:lsdException w:name="Light Shading" w:uiPriority="60"/>
@@ -5894,6 +6307,8 @@
     <w:lsdException w:name="List Table 5 Dark Accent 6" w:uiPriority="50"/>
     <w:lsdException w:name="List Table 6 Colorful Accent 6" w:uiPriority="51"/>
     <w:lsdException w:name="List Table 7 Colorful Accent 6" w:uiPriority="52"/>
+    <w:lsdException w:name="Mention" w:semiHidden="1" w:unhideWhenUsed="1"/>
+    <w:lsdException w:name="Smart Hyperlink" w:semiHidden="1" w:unhideWhenUsed="1"/>
   </w:latentStyles>
   <w:style w:type="paragraph" w:default="1" w:styleId="Normal">
     <w:name w:val="Normal"/>
@@ -6575,7 +6990,7 @@
 </file>
 
 <file path=customXml/itemProps1.xml><?xml version="1.0" encoding="utf-8"?>
-<ds:datastoreItem xmlns:ds="http://schemas.openxmlformats.org/officeDocument/2006/customXml" ds:itemID="{A3258476-38E5-9849-B2D4-4608214133C4}">
+<ds:datastoreItem xmlns:ds="http://schemas.openxmlformats.org/officeDocument/2006/customXml" ds:itemID="{CED6C11F-EACF-1544-B0FC-8E5329E10D82}">
   <ds:schemaRefs>
     <ds:schemaRef ds:uri="http://schemas.openxmlformats.org/officeDocument/2006/bibliography"/>
   </ds:schemaRefs>

</xml_diff>